<commit_message>
Mise a jour DD + SAT
</commit_message>
<xml_diff>
--- a/DicoDon.docx
+++ b/DicoDon.docx
@@ -236,12 +236,167 @@
               </w:rPr>
             </w:pPr>
             <w:proofErr w:type="spellStart"/>
+            <w:proofErr w:type="gramStart"/>
+            <w:r>
+              <w:rPr>
+                <w:rFonts w:ascii="Poppins" w:hAnsi="Poppins" w:cs="Poppins"/>
+              </w:rPr>
+              <w:t>id</w:t>
+            </w:r>
+            <w:proofErr w:type="gramEnd"/>
+            <w:r>
+              <w:rPr>
+                <w:rFonts w:ascii="Poppins" w:hAnsi="Poppins" w:cs="Poppins"/>
+              </w:rPr>
+              <w:t>_etud</w:t>
+            </w:r>
+            <w:proofErr w:type="spellEnd"/>
+          </w:p>
+        </w:tc>
+        <w:tc>
+          <w:tcPr>
+            <w:tcW w:w="2540" w:type="dxa"/>
+            <w:tcBorders>
+              <w:top w:val="single" w:sz="4" w:space="0" w:color="auto"/>
+              <w:left w:val="single" w:sz="4" w:space="0" w:color="auto"/>
+              <w:bottom w:val="single" w:sz="4" w:space="0" w:color="auto"/>
+              <w:right w:val="single" w:sz="4" w:space="0" w:color="auto"/>
+            </w:tcBorders>
+          </w:tcPr>
+          <w:p>
+            <w:pPr>
+              <w:rPr>
+                <w:rFonts w:ascii="Poppins" w:hAnsi="Poppins" w:cs="Poppins"/>
+              </w:rPr>
+            </w:pPr>
+            <w:r>
+              <w:rPr>
+                <w:rFonts w:ascii="Poppins" w:hAnsi="Poppins" w:cs="Poppins"/>
+              </w:rPr>
+              <w:t>Numéro de l’étudiant</w:t>
+            </w:r>
+          </w:p>
+        </w:tc>
+        <w:tc>
+          <w:tcPr>
+            <w:tcW w:w="1024" w:type="dxa"/>
+            <w:tcBorders>
+              <w:top w:val="single" w:sz="4" w:space="0" w:color="auto"/>
+              <w:left w:val="single" w:sz="4" w:space="0" w:color="auto"/>
+              <w:bottom w:val="single" w:sz="4" w:space="0" w:color="auto"/>
+              <w:right w:val="single" w:sz="4" w:space="0" w:color="auto"/>
+            </w:tcBorders>
+          </w:tcPr>
+          <w:p>
+            <w:pPr>
+              <w:rPr>
+                <w:rFonts w:ascii="Poppins" w:hAnsi="Poppins" w:cs="Poppins"/>
+              </w:rPr>
+            </w:pPr>
+            <w:r>
+              <w:rPr>
+                <w:rFonts w:ascii="Poppins" w:hAnsi="Poppins" w:cs="Poppins"/>
+              </w:rPr>
+              <w:t>N</w:t>
+            </w:r>
+          </w:p>
+        </w:tc>
+        <w:tc>
+          <w:tcPr>
+            <w:tcW w:w="986" w:type="dxa"/>
+            <w:tcBorders>
+              <w:top w:val="single" w:sz="4" w:space="0" w:color="auto"/>
+              <w:left w:val="single" w:sz="4" w:space="0" w:color="auto"/>
+              <w:bottom w:val="single" w:sz="4" w:space="0" w:color="auto"/>
+              <w:right w:val="single" w:sz="4" w:space="0" w:color="auto"/>
+            </w:tcBorders>
+          </w:tcPr>
+          <w:p>
+            <w:pPr>
+              <w:rPr>
+                <w:rFonts w:ascii="Poppins" w:hAnsi="Poppins" w:cs="Poppins"/>
+              </w:rPr>
+            </w:pPr>
+            <w:r>
+              <w:rPr>
+                <w:rFonts w:ascii="Poppins" w:hAnsi="Poppins" w:cs="Poppins"/>
+              </w:rPr>
+              <w:t>8</w:t>
+            </w:r>
+          </w:p>
+        </w:tc>
+        <w:tc>
+          <w:tcPr>
+            <w:tcW w:w="1133" w:type="dxa"/>
+            <w:tcBorders>
+              <w:top w:val="single" w:sz="4" w:space="0" w:color="auto"/>
+              <w:left w:val="single" w:sz="4" w:space="0" w:color="auto"/>
+              <w:bottom w:val="single" w:sz="4" w:space="0" w:color="auto"/>
+              <w:right w:val="single" w:sz="4" w:space="0" w:color="auto"/>
+            </w:tcBorders>
+          </w:tcPr>
+          <w:p>
+            <w:pPr>
+              <w:rPr>
+                <w:rFonts w:ascii="Poppins" w:hAnsi="Poppins" w:cs="Poppins"/>
+              </w:rPr>
+            </w:pPr>
+            <w:r>
+              <w:rPr>
+                <w:rFonts w:ascii="Poppins" w:hAnsi="Poppins" w:cs="Poppins"/>
+              </w:rPr>
+              <w:t>E/SIG</w:t>
+            </w:r>
+          </w:p>
+        </w:tc>
+        <w:tc>
+          <w:tcPr>
+            <w:tcW w:w="1830" w:type="dxa"/>
+            <w:tcBorders>
+              <w:top w:val="single" w:sz="4" w:space="0" w:color="auto"/>
+              <w:left w:val="single" w:sz="4" w:space="0" w:color="auto"/>
+              <w:bottom w:val="single" w:sz="4" w:space="0" w:color="auto"/>
+              <w:right w:val="single" w:sz="4" w:space="0" w:color="auto"/>
+            </w:tcBorders>
+          </w:tcPr>
+          <w:p>
+            <w:pPr>
+              <w:rPr>
+                <w:rFonts w:ascii="Poppins" w:hAnsi="Poppins" w:cs="Poppins"/>
+              </w:rPr>
+            </w:pPr>
+          </w:p>
+        </w:tc>
+      </w:tr>
+      <w:tr>
+        <w:trPr>
+          <w:trHeight w:val="255"/>
+        </w:trPr>
+        <w:tc>
+          <w:tcPr>
+            <w:tcW w:w="2348" w:type="dxa"/>
+            <w:tcBorders>
+              <w:top w:val="single" w:sz="4" w:space="0" w:color="auto"/>
+              <w:left w:val="single" w:sz="4" w:space="0" w:color="auto"/>
+              <w:bottom w:val="single" w:sz="4" w:space="0" w:color="auto"/>
+              <w:right w:val="single" w:sz="4" w:space="0" w:color="auto"/>
+            </w:tcBorders>
+          </w:tcPr>
+          <w:p>
+            <w:pPr>
+              <w:rPr>
+                <w:rFonts w:ascii="Poppins" w:hAnsi="Poppins" w:cs="Poppins"/>
+              </w:rPr>
+            </w:pPr>
+            <w:proofErr w:type="spellStart"/>
+            <w:proofErr w:type="gramStart"/>
             <w:r>
               <w:rPr>
                 <w:rFonts w:ascii="Poppins" w:hAnsi="Poppins" w:cs="Poppins"/>
               </w:rPr>
               <w:t>matri</w:t>
             </w:r>
+            <w:proofErr w:type="gramEnd"/>
             <w:r>
               <w:rPr>
                 <w:rFonts w:ascii="Poppins" w:hAnsi="Poppins" w:cs="Poppins"/>
@@ -864,11 +1019,19 @@
               </w:rPr>
             </w:pPr>
             <w:proofErr w:type="spellStart"/>
-            <w:r>
-              <w:rPr>
-                <w:rFonts w:ascii="Poppins" w:hAnsi="Poppins" w:cs="Poppins"/>
-              </w:rPr>
-              <w:t>id_visiteur</w:t>
+            <w:proofErr w:type="gramStart"/>
+            <w:r>
+              <w:rPr>
+                <w:rFonts w:ascii="Poppins" w:hAnsi="Poppins" w:cs="Poppins"/>
+              </w:rPr>
+              <w:t>cv</w:t>
+            </w:r>
+            <w:proofErr w:type="gramEnd"/>
+            <w:r>
+              <w:rPr>
+                <w:rFonts w:ascii="Poppins" w:hAnsi="Poppins" w:cs="Poppins"/>
+              </w:rPr>
+              <w:t>_etud</w:t>
             </w:r>
             <w:proofErr w:type="spellEnd"/>
           </w:p>
@@ -893,7 +1056,172 @@
               <w:rPr>
                 <w:rFonts w:ascii="Poppins" w:hAnsi="Poppins" w:cs="Poppins"/>
               </w:rPr>
-              <w:t>Numéro du visiteur</w:t>
+              <w:t>Chemin du CV de l’étudiant</w:t>
+            </w:r>
+          </w:p>
+        </w:tc>
+        <w:tc>
+          <w:tcPr>
+            <w:tcW w:w="1024" w:type="dxa"/>
+            <w:tcBorders>
+              <w:top w:val="single" w:sz="4" w:space="0" w:color="auto"/>
+              <w:left w:val="single" w:sz="4" w:space="0" w:color="auto"/>
+              <w:bottom w:val="single" w:sz="4" w:space="0" w:color="auto"/>
+              <w:right w:val="single" w:sz="4" w:space="0" w:color="auto"/>
+            </w:tcBorders>
+          </w:tcPr>
+          <w:p>
+            <w:pPr>
+              <w:rPr>
+                <w:rFonts w:ascii="Poppins" w:hAnsi="Poppins" w:cs="Poppins"/>
+              </w:rPr>
+            </w:pPr>
+            <w:r>
+              <w:rPr>
+                <w:rFonts w:ascii="Poppins" w:hAnsi="Poppins" w:cs="Poppins"/>
+              </w:rPr>
+              <w:t>AN</w:t>
+            </w:r>
+          </w:p>
+        </w:tc>
+        <w:tc>
+          <w:tcPr>
+            <w:tcW w:w="986" w:type="dxa"/>
+            <w:tcBorders>
+              <w:top w:val="single" w:sz="4" w:space="0" w:color="auto"/>
+              <w:left w:val="single" w:sz="4" w:space="0" w:color="auto"/>
+              <w:bottom w:val="single" w:sz="4" w:space="0" w:color="auto"/>
+              <w:right w:val="single" w:sz="4" w:space="0" w:color="auto"/>
+            </w:tcBorders>
+          </w:tcPr>
+          <w:p>
+            <w:pPr>
+              <w:rPr>
+                <w:rFonts w:ascii="Poppins" w:hAnsi="Poppins" w:cs="Poppins"/>
+              </w:rPr>
+            </w:pPr>
+            <w:r>
+              <w:rPr>
+                <w:rFonts w:ascii="Poppins" w:hAnsi="Poppins" w:cs="Poppins"/>
+              </w:rPr>
+              <w:t>255</w:t>
+            </w:r>
+          </w:p>
+        </w:tc>
+        <w:tc>
+          <w:tcPr>
+            <w:tcW w:w="1133" w:type="dxa"/>
+            <w:tcBorders>
+              <w:top w:val="single" w:sz="4" w:space="0" w:color="auto"/>
+              <w:left w:val="single" w:sz="4" w:space="0" w:color="auto"/>
+              <w:bottom w:val="single" w:sz="4" w:space="0" w:color="auto"/>
+              <w:right w:val="single" w:sz="4" w:space="0" w:color="auto"/>
+            </w:tcBorders>
+          </w:tcPr>
+          <w:p>
+            <w:pPr>
+              <w:rPr>
+                <w:rFonts w:ascii="Poppins" w:hAnsi="Poppins" w:cs="Poppins"/>
+              </w:rPr>
+            </w:pPr>
+            <w:r>
+              <w:rPr>
+                <w:rFonts w:ascii="Poppins" w:hAnsi="Poppins" w:cs="Poppins"/>
+              </w:rPr>
+              <w:t>E</w:t>
+            </w:r>
+          </w:p>
+        </w:tc>
+        <w:tc>
+          <w:tcPr>
+            <w:tcW w:w="1830" w:type="dxa"/>
+            <w:tcBorders>
+              <w:top w:val="single" w:sz="4" w:space="0" w:color="auto"/>
+              <w:left w:val="single" w:sz="4" w:space="0" w:color="auto"/>
+              <w:bottom w:val="single" w:sz="4" w:space="0" w:color="auto"/>
+              <w:right w:val="single" w:sz="4" w:space="0" w:color="auto"/>
+            </w:tcBorders>
+          </w:tcPr>
+          <w:p>
+            <w:pPr>
+              <w:rPr>
+                <w:rFonts w:ascii="Poppins" w:hAnsi="Poppins" w:cs="Poppins"/>
+              </w:rPr>
+            </w:pPr>
+          </w:p>
+        </w:tc>
+      </w:tr>
+      <w:tr>
+        <w:trPr>
+          <w:trHeight w:val="255"/>
+        </w:trPr>
+        <w:tc>
+          <w:tcPr>
+            <w:tcW w:w="2348" w:type="dxa"/>
+            <w:tcBorders>
+              <w:top w:val="single" w:sz="4" w:space="0" w:color="auto"/>
+              <w:left w:val="single" w:sz="4" w:space="0" w:color="auto"/>
+              <w:bottom w:val="single" w:sz="4" w:space="0" w:color="auto"/>
+              <w:right w:val="single" w:sz="4" w:space="0" w:color="auto"/>
+            </w:tcBorders>
+          </w:tcPr>
+          <w:p>
+            <w:pPr>
+              <w:rPr>
+                <w:rFonts w:ascii="Poppins" w:hAnsi="Poppins" w:cs="Poppins"/>
+              </w:rPr>
+            </w:pPr>
+            <w:proofErr w:type="spellStart"/>
+            <w:proofErr w:type="gramStart"/>
+            <w:r>
+              <w:rPr>
+                <w:rFonts w:ascii="Poppins" w:hAnsi="Poppins" w:cs="Poppins"/>
+              </w:rPr>
+              <w:t>id</w:t>
+            </w:r>
+            <w:proofErr w:type="gramEnd"/>
+            <w:r>
+              <w:rPr>
+                <w:rFonts w:ascii="Poppins" w:hAnsi="Poppins" w:cs="Poppins"/>
+              </w:rPr>
+              <w:t>_</w:t>
+            </w:r>
+            <w:r>
+              <w:rPr>
+                <w:rFonts w:ascii="Poppins" w:hAnsi="Poppins" w:cs="Poppins"/>
+              </w:rPr>
+              <w:t>user</w:t>
+            </w:r>
+            <w:proofErr w:type="spellEnd"/>
+          </w:p>
+        </w:tc>
+        <w:tc>
+          <w:tcPr>
+            <w:tcW w:w="2540" w:type="dxa"/>
+            <w:tcBorders>
+              <w:top w:val="single" w:sz="4" w:space="0" w:color="auto"/>
+              <w:left w:val="single" w:sz="4" w:space="0" w:color="auto"/>
+              <w:bottom w:val="single" w:sz="4" w:space="0" w:color="auto"/>
+              <w:right w:val="single" w:sz="4" w:space="0" w:color="auto"/>
+            </w:tcBorders>
+          </w:tcPr>
+          <w:p>
+            <w:pPr>
+              <w:rPr>
+                <w:rFonts w:ascii="Poppins" w:hAnsi="Poppins" w:cs="Poppins"/>
+              </w:rPr>
+            </w:pPr>
+            <w:r>
+              <w:rPr>
+                <w:rFonts w:ascii="Poppins" w:hAnsi="Poppins" w:cs="Poppins"/>
+              </w:rPr>
+              <w:t>Numéro d</w:t>
+            </w:r>
+            <w:r>
+              <w:rPr>
+                <w:rFonts w:ascii="Poppins" w:hAnsi="Poppins" w:cs="Poppins"/>
+              </w:rPr>
+              <w:t>e l’utilisateur</w:t>
             </w:r>
           </w:p>
         </w:tc>
@@ -1044,7 +1372,13 @@
               <w:rPr>
                 <w:rFonts w:ascii="Poppins" w:hAnsi="Poppins" w:cs="Poppins"/>
               </w:rPr>
-              <w:t>Nom du visiteur</w:t>
+              <w:t>Nom d</w:t>
+            </w:r>
+            <w:r>
+              <w:rPr>
+                <w:rFonts w:ascii="Poppins" w:hAnsi="Poppins" w:cs="Poppins"/>
+              </w:rPr>
+              <w:t>e l’utilisateur</w:t>
             </w:r>
           </w:p>
         </w:tc>
@@ -1160,11 +1494,25 @@
               </w:rPr>
             </w:pPr>
             <w:proofErr w:type="spellStart"/>
-            <w:r>
-              <w:rPr>
-                <w:rFonts w:ascii="Poppins" w:hAnsi="Poppins" w:cs="Poppins"/>
-              </w:rPr>
-              <w:t>prenom_visiteur</w:t>
+            <w:proofErr w:type="gramStart"/>
+            <w:r>
+              <w:rPr>
+                <w:rFonts w:ascii="Poppins" w:hAnsi="Poppins" w:cs="Poppins"/>
+              </w:rPr>
+              <w:t>prenom</w:t>
+            </w:r>
+            <w:proofErr w:type="gramEnd"/>
+            <w:r>
+              <w:rPr>
+                <w:rFonts w:ascii="Poppins" w:hAnsi="Poppins" w:cs="Poppins"/>
+              </w:rPr>
+              <w:t>_</w:t>
+            </w:r>
+            <w:r>
+              <w:rPr>
+                <w:rFonts w:ascii="Poppins" w:hAnsi="Poppins" w:cs="Poppins"/>
+              </w:rPr>
+              <w:t>user</w:t>
             </w:r>
             <w:proofErr w:type="spellEnd"/>
           </w:p>
@@ -1201,7 +1549,13 @@
               <w:rPr>
                 <w:rFonts w:ascii="Poppins" w:hAnsi="Poppins" w:cs="Poppins"/>
               </w:rPr>
-              <w:t>s du visiteur</w:t>
+              <w:t>s d</w:t>
+            </w:r>
+            <w:r>
+              <w:rPr>
+                <w:rFonts w:ascii="Poppins" w:hAnsi="Poppins" w:cs="Poppins"/>
+              </w:rPr>
+              <w:t>e l’utilisateur</w:t>
             </w:r>
           </w:p>
         </w:tc>
@@ -1317,11 +1671,25 @@
               </w:rPr>
             </w:pPr>
             <w:proofErr w:type="spellStart"/>
-            <w:r>
-              <w:rPr>
-                <w:rFonts w:ascii="Poppins" w:hAnsi="Poppins" w:cs="Poppins"/>
-              </w:rPr>
-              <w:t>tel_visiteur</w:t>
+            <w:proofErr w:type="gramStart"/>
+            <w:r>
+              <w:rPr>
+                <w:rFonts w:ascii="Poppins" w:hAnsi="Poppins" w:cs="Poppins"/>
+              </w:rPr>
+              <w:t>tel</w:t>
+            </w:r>
+            <w:proofErr w:type="gramEnd"/>
+            <w:r>
+              <w:rPr>
+                <w:rFonts w:ascii="Poppins" w:hAnsi="Poppins" w:cs="Poppins"/>
+              </w:rPr>
+              <w:t>_</w:t>
+            </w:r>
+            <w:r>
+              <w:rPr>
+                <w:rFonts w:ascii="Poppins" w:hAnsi="Poppins" w:cs="Poppins"/>
+              </w:rPr>
+              <w:t>user</w:t>
             </w:r>
             <w:proofErr w:type="spellEnd"/>
           </w:p>
@@ -1346,7 +1714,13 @@
               <w:rPr>
                 <w:rFonts w:ascii="Poppins" w:hAnsi="Poppins" w:cs="Poppins"/>
               </w:rPr>
-              <w:t>Téléphone du visiteur</w:t>
+              <w:t>Téléphone d</w:t>
+            </w:r>
+            <w:r>
+              <w:rPr>
+                <w:rFonts w:ascii="Poppins" w:hAnsi="Poppins" w:cs="Poppins"/>
+              </w:rPr>
+              <w:t>e l’utilisateur</w:t>
             </w:r>
           </w:p>
         </w:tc>
@@ -1462,11 +1836,19 @@
               </w:rPr>
             </w:pPr>
             <w:proofErr w:type="spellStart"/>
-            <w:r>
-              <w:rPr>
-                <w:rFonts w:ascii="Poppins" w:hAnsi="Poppins" w:cs="Poppins"/>
-              </w:rPr>
-              <w:t>id_admin</w:t>
+            <w:proofErr w:type="gramStart"/>
+            <w:r>
+              <w:rPr>
+                <w:rFonts w:ascii="Poppins" w:hAnsi="Poppins" w:cs="Poppins"/>
+              </w:rPr>
+              <w:t>role</w:t>
+            </w:r>
+            <w:proofErr w:type="gramEnd"/>
+            <w:r>
+              <w:rPr>
+                <w:rFonts w:ascii="Poppins" w:hAnsi="Poppins" w:cs="Poppins"/>
+              </w:rPr>
+              <w:t>_user</w:t>
             </w:r>
             <w:proofErr w:type="spellEnd"/>
           </w:p>
@@ -1491,7 +1873,7 @@
               <w:rPr>
                 <w:rFonts w:ascii="Poppins" w:hAnsi="Poppins" w:cs="Poppins"/>
               </w:rPr>
-              <w:t>Numéro de l’administrateur</w:t>
+              <w:t>Rôle de l’utilisateur</w:t>
             </w:r>
           </w:p>
         </w:tc>
@@ -1515,7 +1897,7 @@
               <w:rPr>
                 <w:rFonts w:ascii="Poppins" w:hAnsi="Poppins" w:cs="Poppins"/>
               </w:rPr>
-              <w:t>N</w:t>
+              <w:t>AN</w:t>
             </w:r>
           </w:p>
         </w:tc>
@@ -1539,7 +1921,7 @@
               <w:rPr>
                 <w:rFonts w:ascii="Poppins" w:hAnsi="Poppins" w:cs="Poppins"/>
               </w:rPr>
-              <w:t>8</w:t>
+              <w:t>40</w:t>
             </w:r>
           </w:p>
         </w:tc>
@@ -1563,7 +1945,7 @@
               <w:rPr>
                 <w:rFonts w:ascii="Poppins" w:hAnsi="Poppins" w:cs="Poppins"/>
               </w:rPr>
-              <w:t>E/SIG</w:t>
+              <w:t>E</w:t>
             </w:r>
           </w:p>
         </w:tc>
@@ -1607,11 +1989,19 @@
               </w:rPr>
             </w:pPr>
             <w:proofErr w:type="spellStart"/>
-            <w:r>
-              <w:rPr>
-                <w:rFonts w:ascii="Poppins" w:hAnsi="Poppins" w:cs="Poppins"/>
-              </w:rPr>
-              <w:t>id_classe</w:t>
+            <w:proofErr w:type="gramStart"/>
+            <w:r>
+              <w:rPr>
+                <w:rFonts w:ascii="Poppins" w:hAnsi="Poppins" w:cs="Poppins"/>
+              </w:rPr>
+              <w:t>id</w:t>
+            </w:r>
+            <w:proofErr w:type="gramEnd"/>
+            <w:r>
+              <w:rPr>
+                <w:rFonts w:ascii="Poppins" w:hAnsi="Poppins" w:cs="Poppins"/>
+              </w:rPr>
+              <w:t>_classe</w:t>
             </w:r>
             <w:proofErr w:type="spellEnd"/>
           </w:p>
@@ -3220,11 +3610,2957 @@
               </w:rPr>
             </w:pPr>
             <w:proofErr w:type="spellStart"/>
-            <w:r>
-              <w:rPr>
-                <w:rFonts w:ascii="Poppins" w:hAnsi="Poppins" w:cs="Poppins"/>
-              </w:rPr>
-              <w:t>id_rens</w:t>
+            <w:proofErr w:type="gramStart"/>
+            <w:r>
+              <w:rPr>
+                <w:rFonts w:ascii="Poppins" w:hAnsi="Poppins" w:cs="Poppins"/>
+              </w:rPr>
+              <w:t>id</w:t>
+            </w:r>
+            <w:proofErr w:type="gramEnd"/>
+            <w:r>
+              <w:rPr>
+                <w:rFonts w:ascii="Poppins" w:hAnsi="Poppins" w:cs="Poppins"/>
+              </w:rPr>
+              <w:t>_livre</w:t>
+            </w:r>
+            <w:proofErr w:type="spellEnd"/>
+          </w:p>
+        </w:tc>
+        <w:tc>
+          <w:tcPr>
+            <w:tcW w:w="2540" w:type="dxa"/>
+            <w:tcBorders>
+              <w:top w:val="single" w:sz="4" w:space="0" w:color="auto"/>
+              <w:left w:val="single" w:sz="4" w:space="0" w:color="auto"/>
+              <w:bottom w:val="single" w:sz="4" w:space="0" w:color="auto"/>
+              <w:right w:val="single" w:sz="4" w:space="0" w:color="auto"/>
+            </w:tcBorders>
+          </w:tcPr>
+          <w:p>
+            <w:pPr>
+              <w:rPr>
+                <w:rFonts w:ascii="Poppins" w:hAnsi="Poppins" w:cs="Poppins"/>
+              </w:rPr>
+            </w:pPr>
+            <w:r>
+              <w:rPr>
+                <w:rFonts w:ascii="Poppins" w:hAnsi="Poppins" w:cs="Poppins"/>
+              </w:rPr>
+              <w:t>Numéro du livre</w:t>
+            </w:r>
+          </w:p>
+        </w:tc>
+        <w:tc>
+          <w:tcPr>
+            <w:tcW w:w="1024" w:type="dxa"/>
+            <w:tcBorders>
+              <w:top w:val="single" w:sz="4" w:space="0" w:color="auto"/>
+              <w:left w:val="single" w:sz="4" w:space="0" w:color="auto"/>
+              <w:bottom w:val="single" w:sz="4" w:space="0" w:color="auto"/>
+              <w:right w:val="single" w:sz="4" w:space="0" w:color="auto"/>
+            </w:tcBorders>
+          </w:tcPr>
+          <w:p>
+            <w:pPr>
+              <w:rPr>
+                <w:rFonts w:ascii="Poppins" w:hAnsi="Poppins" w:cs="Poppins"/>
+              </w:rPr>
+            </w:pPr>
+            <w:r>
+              <w:rPr>
+                <w:rFonts w:ascii="Poppins" w:hAnsi="Poppins" w:cs="Poppins"/>
+              </w:rPr>
+              <w:t>N</w:t>
+            </w:r>
+          </w:p>
+        </w:tc>
+        <w:tc>
+          <w:tcPr>
+            <w:tcW w:w="986" w:type="dxa"/>
+            <w:tcBorders>
+              <w:top w:val="single" w:sz="4" w:space="0" w:color="auto"/>
+              <w:left w:val="single" w:sz="4" w:space="0" w:color="auto"/>
+              <w:bottom w:val="single" w:sz="4" w:space="0" w:color="auto"/>
+              <w:right w:val="single" w:sz="4" w:space="0" w:color="auto"/>
+            </w:tcBorders>
+          </w:tcPr>
+          <w:p>
+            <w:pPr>
+              <w:rPr>
+                <w:rFonts w:ascii="Poppins" w:hAnsi="Poppins" w:cs="Poppins"/>
+              </w:rPr>
+            </w:pPr>
+            <w:r>
+              <w:rPr>
+                <w:rFonts w:ascii="Poppins" w:hAnsi="Poppins" w:cs="Poppins"/>
+              </w:rPr>
+              <w:t>8</w:t>
+            </w:r>
+          </w:p>
+        </w:tc>
+        <w:tc>
+          <w:tcPr>
+            <w:tcW w:w="1133" w:type="dxa"/>
+            <w:tcBorders>
+              <w:top w:val="single" w:sz="4" w:space="0" w:color="auto"/>
+              <w:left w:val="single" w:sz="4" w:space="0" w:color="auto"/>
+              <w:bottom w:val="single" w:sz="4" w:space="0" w:color="auto"/>
+              <w:right w:val="single" w:sz="4" w:space="0" w:color="auto"/>
+            </w:tcBorders>
+          </w:tcPr>
+          <w:p>
+            <w:pPr>
+              <w:rPr>
+                <w:rFonts w:ascii="Poppins" w:hAnsi="Poppins" w:cs="Poppins"/>
+              </w:rPr>
+            </w:pPr>
+            <w:r>
+              <w:rPr>
+                <w:rFonts w:ascii="Poppins" w:hAnsi="Poppins" w:cs="Poppins"/>
+              </w:rPr>
+              <w:t>E/SIG</w:t>
+            </w:r>
+          </w:p>
+        </w:tc>
+        <w:tc>
+          <w:tcPr>
+            <w:tcW w:w="1830" w:type="dxa"/>
+            <w:tcBorders>
+              <w:top w:val="single" w:sz="4" w:space="0" w:color="auto"/>
+              <w:left w:val="single" w:sz="4" w:space="0" w:color="auto"/>
+              <w:bottom w:val="single" w:sz="4" w:space="0" w:color="auto"/>
+              <w:right w:val="single" w:sz="4" w:space="0" w:color="auto"/>
+            </w:tcBorders>
+          </w:tcPr>
+          <w:p>
+            <w:pPr>
+              <w:rPr>
+                <w:rFonts w:ascii="Poppins" w:hAnsi="Poppins" w:cs="Poppins"/>
+              </w:rPr>
+            </w:pPr>
+          </w:p>
+        </w:tc>
+      </w:tr>
+      <w:tr>
+        <w:trPr>
+          <w:trHeight w:val="269"/>
+        </w:trPr>
+        <w:tc>
+          <w:tcPr>
+            <w:tcW w:w="2348" w:type="dxa"/>
+            <w:tcBorders>
+              <w:top w:val="single" w:sz="4" w:space="0" w:color="auto"/>
+              <w:left w:val="single" w:sz="4" w:space="0" w:color="auto"/>
+              <w:bottom w:val="single" w:sz="4" w:space="0" w:color="auto"/>
+              <w:right w:val="single" w:sz="4" w:space="0" w:color="auto"/>
+            </w:tcBorders>
+          </w:tcPr>
+          <w:p>
+            <w:pPr>
+              <w:rPr>
+                <w:rFonts w:ascii="Poppins" w:hAnsi="Poppins" w:cs="Poppins"/>
+              </w:rPr>
+            </w:pPr>
+            <w:proofErr w:type="spellStart"/>
+            <w:proofErr w:type="gramStart"/>
+            <w:r>
+              <w:rPr>
+                <w:rFonts w:ascii="Poppins" w:hAnsi="Poppins" w:cs="Poppins"/>
+              </w:rPr>
+              <w:t>titre</w:t>
+            </w:r>
+            <w:proofErr w:type="gramEnd"/>
+            <w:r>
+              <w:rPr>
+                <w:rFonts w:ascii="Poppins" w:hAnsi="Poppins" w:cs="Poppins"/>
+              </w:rPr>
+              <w:t>_livre</w:t>
+            </w:r>
+            <w:proofErr w:type="spellEnd"/>
+          </w:p>
+        </w:tc>
+        <w:tc>
+          <w:tcPr>
+            <w:tcW w:w="2540" w:type="dxa"/>
+            <w:tcBorders>
+              <w:top w:val="single" w:sz="4" w:space="0" w:color="auto"/>
+              <w:left w:val="single" w:sz="4" w:space="0" w:color="auto"/>
+              <w:bottom w:val="single" w:sz="4" w:space="0" w:color="auto"/>
+              <w:right w:val="single" w:sz="4" w:space="0" w:color="auto"/>
+            </w:tcBorders>
+          </w:tcPr>
+          <w:p>
+            <w:pPr>
+              <w:rPr>
+                <w:rFonts w:ascii="Poppins" w:hAnsi="Poppins" w:cs="Poppins"/>
+              </w:rPr>
+            </w:pPr>
+            <w:r>
+              <w:rPr>
+                <w:rFonts w:ascii="Poppins" w:hAnsi="Poppins" w:cs="Poppins"/>
+              </w:rPr>
+              <w:t>Titre du livre</w:t>
+            </w:r>
+          </w:p>
+        </w:tc>
+        <w:tc>
+          <w:tcPr>
+            <w:tcW w:w="1024" w:type="dxa"/>
+            <w:tcBorders>
+              <w:top w:val="single" w:sz="4" w:space="0" w:color="auto"/>
+              <w:left w:val="single" w:sz="4" w:space="0" w:color="auto"/>
+              <w:bottom w:val="single" w:sz="4" w:space="0" w:color="auto"/>
+              <w:right w:val="single" w:sz="4" w:space="0" w:color="auto"/>
+            </w:tcBorders>
+          </w:tcPr>
+          <w:p>
+            <w:pPr>
+              <w:rPr>
+                <w:rFonts w:ascii="Poppins" w:hAnsi="Poppins" w:cs="Poppins"/>
+              </w:rPr>
+            </w:pPr>
+            <w:r>
+              <w:rPr>
+                <w:rFonts w:ascii="Poppins" w:hAnsi="Poppins" w:cs="Poppins"/>
+              </w:rPr>
+              <w:t>AN</w:t>
+            </w:r>
+          </w:p>
+        </w:tc>
+        <w:tc>
+          <w:tcPr>
+            <w:tcW w:w="986" w:type="dxa"/>
+            <w:tcBorders>
+              <w:top w:val="single" w:sz="4" w:space="0" w:color="auto"/>
+              <w:left w:val="single" w:sz="4" w:space="0" w:color="auto"/>
+              <w:bottom w:val="single" w:sz="4" w:space="0" w:color="auto"/>
+              <w:right w:val="single" w:sz="4" w:space="0" w:color="auto"/>
+            </w:tcBorders>
+          </w:tcPr>
+          <w:p>
+            <w:pPr>
+              <w:rPr>
+                <w:rFonts w:ascii="Poppins" w:hAnsi="Poppins" w:cs="Poppins"/>
+              </w:rPr>
+            </w:pPr>
+            <w:r>
+              <w:rPr>
+                <w:rFonts w:ascii="Poppins" w:hAnsi="Poppins" w:cs="Poppins"/>
+              </w:rPr>
+              <w:t>255</w:t>
+            </w:r>
+          </w:p>
+        </w:tc>
+        <w:tc>
+          <w:tcPr>
+            <w:tcW w:w="1133" w:type="dxa"/>
+            <w:tcBorders>
+              <w:top w:val="single" w:sz="4" w:space="0" w:color="auto"/>
+              <w:left w:val="single" w:sz="4" w:space="0" w:color="auto"/>
+              <w:bottom w:val="single" w:sz="4" w:space="0" w:color="auto"/>
+              <w:right w:val="single" w:sz="4" w:space="0" w:color="auto"/>
+            </w:tcBorders>
+          </w:tcPr>
+          <w:p>
+            <w:pPr>
+              <w:rPr>
+                <w:rFonts w:ascii="Poppins" w:hAnsi="Poppins" w:cs="Poppins"/>
+              </w:rPr>
+            </w:pPr>
+            <w:r>
+              <w:rPr>
+                <w:rFonts w:ascii="Poppins" w:hAnsi="Poppins" w:cs="Poppins"/>
+              </w:rPr>
+              <w:t>E/SIG</w:t>
+            </w:r>
+          </w:p>
+        </w:tc>
+        <w:tc>
+          <w:tcPr>
+            <w:tcW w:w="1830" w:type="dxa"/>
+            <w:tcBorders>
+              <w:top w:val="single" w:sz="4" w:space="0" w:color="auto"/>
+              <w:left w:val="single" w:sz="4" w:space="0" w:color="auto"/>
+              <w:bottom w:val="single" w:sz="4" w:space="0" w:color="auto"/>
+              <w:right w:val="single" w:sz="4" w:space="0" w:color="auto"/>
+            </w:tcBorders>
+          </w:tcPr>
+          <w:p>
+            <w:pPr>
+              <w:rPr>
+                <w:rFonts w:ascii="Poppins" w:hAnsi="Poppins" w:cs="Poppins"/>
+              </w:rPr>
+            </w:pPr>
+          </w:p>
+        </w:tc>
+      </w:tr>
+      <w:tr>
+        <w:trPr>
+          <w:trHeight w:val="269"/>
+        </w:trPr>
+        <w:tc>
+          <w:tcPr>
+            <w:tcW w:w="2348" w:type="dxa"/>
+            <w:tcBorders>
+              <w:top w:val="single" w:sz="4" w:space="0" w:color="auto"/>
+              <w:left w:val="single" w:sz="4" w:space="0" w:color="auto"/>
+              <w:bottom w:val="single" w:sz="4" w:space="0" w:color="auto"/>
+              <w:right w:val="single" w:sz="4" w:space="0" w:color="auto"/>
+            </w:tcBorders>
+          </w:tcPr>
+          <w:p>
+            <w:pPr>
+              <w:rPr>
+                <w:rFonts w:ascii="Poppins" w:hAnsi="Poppins" w:cs="Poppins"/>
+              </w:rPr>
+            </w:pPr>
+            <w:proofErr w:type="spellStart"/>
+            <w:proofErr w:type="gramStart"/>
+            <w:r>
+              <w:rPr>
+                <w:rFonts w:ascii="Poppins" w:hAnsi="Poppins" w:cs="Poppins"/>
+              </w:rPr>
+              <w:t>nb</w:t>
+            </w:r>
+            <w:proofErr w:type="gramEnd"/>
+            <w:r>
+              <w:rPr>
+                <w:rFonts w:ascii="Poppins" w:hAnsi="Poppins" w:cs="Poppins"/>
+              </w:rPr>
+              <w:t>_pages</w:t>
+            </w:r>
+            <w:proofErr w:type="spellEnd"/>
+          </w:p>
+        </w:tc>
+        <w:tc>
+          <w:tcPr>
+            <w:tcW w:w="2540" w:type="dxa"/>
+            <w:tcBorders>
+              <w:top w:val="single" w:sz="4" w:space="0" w:color="auto"/>
+              <w:left w:val="single" w:sz="4" w:space="0" w:color="auto"/>
+              <w:bottom w:val="single" w:sz="4" w:space="0" w:color="auto"/>
+              <w:right w:val="single" w:sz="4" w:space="0" w:color="auto"/>
+            </w:tcBorders>
+          </w:tcPr>
+          <w:p>
+            <w:pPr>
+              <w:rPr>
+                <w:rFonts w:ascii="Poppins" w:hAnsi="Poppins" w:cs="Poppins"/>
+              </w:rPr>
+            </w:pPr>
+            <w:r>
+              <w:rPr>
+                <w:rFonts w:ascii="Poppins" w:hAnsi="Poppins" w:cs="Poppins"/>
+              </w:rPr>
+              <w:t>Nombre de pages du livre</w:t>
+            </w:r>
+          </w:p>
+        </w:tc>
+        <w:tc>
+          <w:tcPr>
+            <w:tcW w:w="1024" w:type="dxa"/>
+            <w:tcBorders>
+              <w:top w:val="single" w:sz="4" w:space="0" w:color="auto"/>
+              <w:left w:val="single" w:sz="4" w:space="0" w:color="auto"/>
+              <w:bottom w:val="single" w:sz="4" w:space="0" w:color="auto"/>
+              <w:right w:val="single" w:sz="4" w:space="0" w:color="auto"/>
+            </w:tcBorders>
+          </w:tcPr>
+          <w:p>
+            <w:pPr>
+              <w:rPr>
+                <w:rFonts w:ascii="Poppins" w:hAnsi="Poppins" w:cs="Poppins"/>
+              </w:rPr>
+            </w:pPr>
+            <w:r>
+              <w:rPr>
+                <w:rFonts w:ascii="Poppins" w:hAnsi="Poppins" w:cs="Poppins"/>
+              </w:rPr>
+              <w:t>N</w:t>
+            </w:r>
+          </w:p>
+        </w:tc>
+        <w:tc>
+          <w:tcPr>
+            <w:tcW w:w="986" w:type="dxa"/>
+            <w:tcBorders>
+              <w:top w:val="single" w:sz="4" w:space="0" w:color="auto"/>
+              <w:left w:val="single" w:sz="4" w:space="0" w:color="auto"/>
+              <w:bottom w:val="single" w:sz="4" w:space="0" w:color="auto"/>
+              <w:right w:val="single" w:sz="4" w:space="0" w:color="auto"/>
+            </w:tcBorders>
+          </w:tcPr>
+          <w:p>
+            <w:pPr>
+              <w:rPr>
+                <w:rFonts w:ascii="Poppins" w:hAnsi="Poppins" w:cs="Poppins"/>
+              </w:rPr>
+            </w:pPr>
+            <w:r>
+              <w:rPr>
+                <w:rFonts w:ascii="Poppins" w:hAnsi="Poppins" w:cs="Poppins"/>
+              </w:rPr>
+              <w:t>4</w:t>
+            </w:r>
+          </w:p>
+        </w:tc>
+        <w:tc>
+          <w:tcPr>
+            <w:tcW w:w="1133" w:type="dxa"/>
+            <w:tcBorders>
+              <w:top w:val="single" w:sz="4" w:space="0" w:color="auto"/>
+              <w:left w:val="single" w:sz="4" w:space="0" w:color="auto"/>
+              <w:bottom w:val="single" w:sz="4" w:space="0" w:color="auto"/>
+              <w:right w:val="single" w:sz="4" w:space="0" w:color="auto"/>
+            </w:tcBorders>
+          </w:tcPr>
+          <w:p>
+            <w:pPr>
+              <w:rPr>
+                <w:rFonts w:ascii="Poppins" w:hAnsi="Poppins" w:cs="Poppins"/>
+              </w:rPr>
+            </w:pPr>
+            <w:r>
+              <w:rPr>
+                <w:rFonts w:ascii="Poppins" w:hAnsi="Poppins" w:cs="Poppins"/>
+              </w:rPr>
+              <w:t>E/SIG</w:t>
+            </w:r>
+          </w:p>
+        </w:tc>
+        <w:tc>
+          <w:tcPr>
+            <w:tcW w:w="1830" w:type="dxa"/>
+            <w:tcBorders>
+              <w:top w:val="single" w:sz="4" w:space="0" w:color="auto"/>
+              <w:left w:val="single" w:sz="4" w:space="0" w:color="auto"/>
+              <w:bottom w:val="single" w:sz="4" w:space="0" w:color="auto"/>
+              <w:right w:val="single" w:sz="4" w:space="0" w:color="auto"/>
+            </w:tcBorders>
+          </w:tcPr>
+          <w:p>
+            <w:pPr>
+              <w:rPr>
+                <w:rFonts w:ascii="Poppins" w:hAnsi="Poppins" w:cs="Poppins"/>
+              </w:rPr>
+            </w:pPr>
+          </w:p>
+        </w:tc>
+      </w:tr>
+      <w:tr>
+        <w:trPr>
+          <w:trHeight w:val="269"/>
+        </w:trPr>
+        <w:tc>
+          <w:tcPr>
+            <w:tcW w:w="2348" w:type="dxa"/>
+            <w:tcBorders>
+              <w:top w:val="single" w:sz="4" w:space="0" w:color="auto"/>
+              <w:left w:val="single" w:sz="4" w:space="0" w:color="auto"/>
+              <w:bottom w:val="single" w:sz="4" w:space="0" w:color="auto"/>
+              <w:right w:val="single" w:sz="4" w:space="0" w:color="auto"/>
+            </w:tcBorders>
+          </w:tcPr>
+          <w:p>
+            <w:pPr>
+              <w:rPr>
+                <w:rFonts w:ascii="Poppins" w:hAnsi="Poppins" w:cs="Poppins"/>
+              </w:rPr>
+            </w:pPr>
+            <w:proofErr w:type="spellStart"/>
+            <w:proofErr w:type="gramStart"/>
+            <w:r>
+              <w:rPr>
+                <w:rFonts w:ascii="Poppins" w:hAnsi="Poppins" w:cs="Poppins"/>
+              </w:rPr>
+              <w:t>auteur</w:t>
+            </w:r>
+            <w:proofErr w:type="gramEnd"/>
+            <w:r>
+              <w:rPr>
+                <w:rFonts w:ascii="Poppins" w:hAnsi="Poppins" w:cs="Poppins"/>
+              </w:rPr>
+              <w:t>_livre</w:t>
+            </w:r>
+            <w:proofErr w:type="spellEnd"/>
+          </w:p>
+        </w:tc>
+        <w:tc>
+          <w:tcPr>
+            <w:tcW w:w="2540" w:type="dxa"/>
+            <w:tcBorders>
+              <w:top w:val="single" w:sz="4" w:space="0" w:color="auto"/>
+              <w:left w:val="single" w:sz="4" w:space="0" w:color="auto"/>
+              <w:bottom w:val="single" w:sz="4" w:space="0" w:color="auto"/>
+              <w:right w:val="single" w:sz="4" w:space="0" w:color="auto"/>
+            </w:tcBorders>
+          </w:tcPr>
+          <w:p>
+            <w:pPr>
+              <w:rPr>
+                <w:rFonts w:ascii="Poppins" w:hAnsi="Poppins" w:cs="Poppins"/>
+              </w:rPr>
+            </w:pPr>
+            <w:r>
+              <w:rPr>
+                <w:rFonts w:ascii="Poppins" w:hAnsi="Poppins" w:cs="Poppins"/>
+              </w:rPr>
+              <w:t>Nom complet de(des) auteur(s) du livre</w:t>
+            </w:r>
+          </w:p>
+        </w:tc>
+        <w:tc>
+          <w:tcPr>
+            <w:tcW w:w="1024" w:type="dxa"/>
+            <w:tcBorders>
+              <w:top w:val="single" w:sz="4" w:space="0" w:color="auto"/>
+              <w:left w:val="single" w:sz="4" w:space="0" w:color="auto"/>
+              <w:bottom w:val="single" w:sz="4" w:space="0" w:color="auto"/>
+              <w:right w:val="single" w:sz="4" w:space="0" w:color="auto"/>
+            </w:tcBorders>
+          </w:tcPr>
+          <w:p>
+            <w:pPr>
+              <w:rPr>
+                <w:rFonts w:ascii="Poppins" w:hAnsi="Poppins" w:cs="Poppins"/>
+              </w:rPr>
+            </w:pPr>
+            <w:r>
+              <w:rPr>
+                <w:rFonts w:ascii="Poppins" w:hAnsi="Poppins" w:cs="Poppins"/>
+              </w:rPr>
+              <w:t>A</w:t>
+            </w:r>
+          </w:p>
+        </w:tc>
+        <w:tc>
+          <w:tcPr>
+            <w:tcW w:w="986" w:type="dxa"/>
+            <w:tcBorders>
+              <w:top w:val="single" w:sz="4" w:space="0" w:color="auto"/>
+              <w:left w:val="single" w:sz="4" w:space="0" w:color="auto"/>
+              <w:bottom w:val="single" w:sz="4" w:space="0" w:color="auto"/>
+              <w:right w:val="single" w:sz="4" w:space="0" w:color="auto"/>
+            </w:tcBorders>
+          </w:tcPr>
+          <w:p>
+            <w:pPr>
+              <w:rPr>
+                <w:rFonts w:ascii="Poppins" w:hAnsi="Poppins" w:cs="Poppins"/>
+              </w:rPr>
+            </w:pPr>
+            <w:r>
+              <w:rPr>
+                <w:rFonts w:ascii="Poppins" w:hAnsi="Poppins" w:cs="Poppins"/>
+              </w:rPr>
+              <w:t>255</w:t>
+            </w:r>
+          </w:p>
+        </w:tc>
+        <w:tc>
+          <w:tcPr>
+            <w:tcW w:w="1133" w:type="dxa"/>
+            <w:tcBorders>
+              <w:top w:val="single" w:sz="4" w:space="0" w:color="auto"/>
+              <w:left w:val="single" w:sz="4" w:space="0" w:color="auto"/>
+              <w:bottom w:val="single" w:sz="4" w:space="0" w:color="auto"/>
+              <w:right w:val="single" w:sz="4" w:space="0" w:color="auto"/>
+            </w:tcBorders>
+          </w:tcPr>
+          <w:p>
+            <w:pPr>
+              <w:rPr>
+                <w:rFonts w:ascii="Poppins" w:hAnsi="Poppins" w:cs="Poppins"/>
+              </w:rPr>
+            </w:pPr>
+            <w:r>
+              <w:rPr>
+                <w:rFonts w:ascii="Poppins" w:hAnsi="Poppins" w:cs="Poppins"/>
+              </w:rPr>
+              <w:t>E/SIG</w:t>
+            </w:r>
+          </w:p>
+        </w:tc>
+        <w:tc>
+          <w:tcPr>
+            <w:tcW w:w="1830" w:type="dxa"/>
+            <w:tcBorders>
+              <w:top w:val="single" w:sz="4" w:space="0" w:color="auto"/>
+              <w:left w:val="single" w:sz="4" w:space="0" w:color="auto"/>
+              <w:bottom w:val="single" w:sz="4" w:space="0" w:color="auto"/>
+              <w:right w:val="single" w:sz="4" w:space="0" w:color="auto"/>
+            </w:tcBorders>
+          </w:tcPr>
+          <w:p>
+            <w:pPr>
+              <w:rPr>
+                <w:rFonts w:ascii="Poppins" w:hAnsi="Poppins" w:cs="Poppins"/>
+              </w:rPr>
+            </w:pPr>
+          </w:p>
+        </w:tc>
+      </w:tr>
+      <w:tr>
+        <w:trPr>
+          <w:trHeight w:val="269"/>
+        </w:trPr>
+        <w:tc>
+          <w:tcPr>
+            <w:tcW w:w="2348" w:type="dxa"/>
+            <w:tcBorders>
+              <w:top w:val="single" w:sz="4" w:space="0" w:color="auto"/>
+              <w:left w:val="single" w:sz="4" w:space="0" w:color="auto"/>
+              <w:bottom w:val="single" w:sz="4" w:space="0" w:color="auto"/>
+              <w:right w:val="single" w:sz="4" w:space="0" w:color="auto"/>
+            </w:tcBorders>
+          </w:tcPr>
+          <w:p>
+            <w:pPr>
+              <w:rPr>
+                <w:rFonts w:ascii="Poppins" w:hAnsi="Poppins" w:cs="Poppins"/>
+              </w:rPr>
+            </w:pPr>
+            <w:proofErr w:type="spellStart"/>
+            <w:proofErr w:type="gramStart"/>
+            <w:r>
+              <w:rPr>
+                <w:rFonts w:ascii="Poppins" w:hAnsi="Poppins" w:cs="Poppins"/>
+              </w:rPr>
+              <w:lastRenderedPageBreak/>
+              <w:t>annee</w:t>
+            </w:r>
+            <w:proofErr w:type="gramEnd"/>
+            <w:r>
+              <w:rPr>
+                <w:rFonts w:ascii="Poppins" w:hAnsi="Poppins" w:cs="Poppins"/>
+              </w:rPr>
+              <w:t>_sortie</w:t>
+            </w:r>
+            <w:proofErr w:type="spellEnd"/>
+          </w:p>
+        </w:tc>
+        <w:tc>
+          <w:tcPr>
+            <w:tcW w:w="2540" w:type="dxa"/>
+            <w:tcBorders>
+              <w:top w:val="single" w:sz="4" w:space="0" w:color="auto"/>
+              <w:left w:val="single" w:sz="4" w:space="0" w:color="auto"/>
+              <w:bottom w:val="single" w:sz="4" w:space="0" w:color="auto"/>
+              <w:right w:val="single" w:sz="4" w:space="0" w:color="auto"/>
+            </w:tcBorders>
+          </w:tcPr>
+          <w:p>
+            <w:pPr>
+              <w:rPr>
+                <w:rFonts w:ascii="Poppins" w:hAnsi="Poppins" w:cs="Poppins"/>
+              </w:rPr>
+            </w:pPr>
+            <w:r>
+              <w:rPr>
+                <w:rFonts w:ascii="Poppins" w:hAnsi="Poppins" w:cs="Poppins"/>
+              </w:rPr>
+              <w:t>Année de parution du livre</w:t>
+            </w:r>
+          </w:p>
+        </w:tc>
+        <w:tc>
+          <w:tcPr>
+            <w:tcW w:w="1024" w:type="dxa"/>
+            <w:tcBorders>
+              <w:top w:val="single" w:sz="4" w:space="0" w:color="auto"/>
+              <w:left w:val="single" w:sz="4" w:space="0" w:color="auto"/>
+              <w:bottom w:val="single" w:sz="4" w:space="0" w:color="auto"/>
+              <w:right w:val="single" w:sz="4" w:space="0" w:color="auto"/>
+            </w:tcBorders>
+          </w:tcPr>
+          <w:p>
+            <w:pPr>
+              <w:rPr>
+                <w:rFonts w:ascii="Poppins" w:hAnsi="Poppins" w:cs="Poppins"/>
+              </w:rPr>
+            </w:pPr>
+            <w:r>
+              <w:rPr>
+                <w:rFonts w:ascii="Poppins" w:hAnsi="Poppins" w:cs="Poppins"/>
+              </w:rPr>
+              <w:t>D</w:t>
+            </w:r>
+          </w:p>
+        </w:tc>
+        <w:tc>
+          <w:tcPr>
+            <w:tcW w:w="986" w:type="dxa"/>
+            <w:tcBorders>
+              <w:top w:val="single" w:sz="4" w:space="0" w:color="auto"/>
+              <w:left w:val="single" w:sz="4" w:space="0" w:color="auto"/>
+              <w:bottom w:val="single" w:sz="4" w:space="0" w:color="auto"/>
+              <w:right w:val="single" w:sz="4" w:space="0" w:color="auto"/>
+            </w:tcBorders>
+          </w:tcPr>
+          <w:p>
+            <w:pPr>
+              <w:rPr>
+                <w:rFonts w:ascii="Poppins" w:hAnsi="Poppins" w:cs="Poppins"/>
+              </w:rPr>
+            </w:pPr>
+            <w:r>
+              <w:rPr>
+                <w:rFonts w:ascii="Poppins" w:hAnsi="Poppins" w:cs="Poppins"/>
+              </w:rPr>
+              <w:t>4</w:t>
+            </w:r>
+          </w:p>
+        </w:tc>
+        <w:tc>
+          <w:tcPr>
+            <w:tcW w:w="1133" w:type="dxa"/>
+            <w:tcBorders>
+              <w:top w:val="single" w:sz="4" w:space="0" w:color="auto"/>
+              <w:left w:val="single" w:sz="4" w:space="0" w:color="auto"/>
+              <w:bottom w:val="single" w:sz="4" w:space="0" w:color="auto"/>
+              <w:right w:val="single" w:sz="4" w:space="0" w:color="auto"/>
+            </w:tcBorders>
+          </w:tcPr>
+          <w:p>
+            <w:pPr>
+              <w:rPr>
+                <w:rFonts w:ascii="Poppins" w:hAnsi="Poppins" w:cs="Poppins"/>
+              </w:rPr>
+            </w:pPr>
+            <w:r>
+              <w:rPr>
+                <w:rFonts w:ascii="Poppins" w:hAnsi="Poppins" w:cs="Poppins"/>
+              </w:rPr>
+              <w:t>E/SIG</w:t>
+            </w:r>
+          </w:p>
+        </w:tc>
+        <w:tc>
+          <w:tcPr>
+            <w:tcW w:w="1830" w:type="dxa"/>
+            <w:tcBorders>
+              <w:top w:val="single" w:sz="4" w:space="0" w:color="auto"/>
+              <w:left w:val="single" w:sz="4" w:space="0" w:color="auto"/>
+              <w:bottom w:val="single" w:sz="4" w:space="0" w:color="auto"/>
+              <w:right w:val="single" w:sz="4" w:space="0" w:color="auto"/>
+            </w:tcBorders>
+          </w:tcPr>
+          <w:p>
+            <w:pPr>
+              <w:rPr>
+                <w:rFonts w:ascii="Poppins" w:hAnsi="Poppins" w:cs="Poppins"/>
+              </w:rPr>
+            </w:pPr>
+            <w:r>
+              <w:rPr>
+                <w:rFonts w:ascii="Poppins" w:hAnsi="Poppins" w:cs="Poppins"/>
+              </w:rPr>
+              <w:t>AAAA</w:t>
+            </w:r>
+          </w:p>
+        </w:tc>
+      </w:tr>
+      <w:tr>
+        <w:trPr>
+          <w:trHeight w:val="269"/>
+        </w:trPr>
+        <w:tc>
+          <w:tcPr>
+            <w:tcW w:w="2348" w:type="dxa"/>
+            <w:tcBorders>
+              <w:top w:val="single" w:sz="4" w:space="0" w:color="auto"/>
+              <w:left w:val="single" w:sz="4" w:space="0" w:color="auto"/>
+              <w:bottom w:val="single" w:sz="4" w:space="0" w:color="auto"/>
+              <w:right w:val="single" w:sz="4" w:space="0" w:color="auto"/>
+            </w:tcBorders>
+          </w:tcPr>
+          <w:p>
+            <w:pPr>
+              <w:rPr>
+                <w:rFonts w:ascii="Poppins" w:hAnsi="Poppins" w:cs="Poppins"/>
+              </w:rPr>
+            </w:pPr>
+            <w:proofErr w:type="spellStart"/>
+            <w:proofErr w:type="gramStart"/>
+            <w:r>
+              <w:rPr>
+                <w:rFonts w:ascii="Poppins" w:hAnsi="Poppins" w:cs="Poppins"/>
+              </w:rPr>
+              <w:t>id</w:t>
+            </w:r>
+            <w:proofErr w:type="gramEnd"/>
+            <w:r>
+              <w:rPr>
+                <w:rFonts w:ascii="Poppins" w:hAnsi="Poppins" w:cs="Poppins"/>
+              </w:rPr>
+              <w:t>_ent_part</w:t>
+            </w:r>
+            <w:proofErr w:type="spellEnd"/>
+          </w:p>
+        </w:tc>
+        <w:tc>
+          <w:tcPr>
+            <w:tcW w:w="2540" w:type="dxa"/>
+            <w:tcBorders>
+              <w:top w:val="single" w:sz="4" w:space="0" w:color="auto"/>
+              <w:left w:val="single" w:sz="4" w:space="0" w:color="auto"/>
+              <w:bottom w:val="single" w:sz="4" w:space="0" w:color="auto"/>
+              <w:right w:val="single" w:sz="4" w:space="0" w:color="auto"/>
+            </w:tcBorders>
+          </w:tcPr>
+          <w:p>
+            <w:pPr>
+              <w:rPr>
+                <w:rFonts w:ascii="Poppins" w:hAnsi="Poppins" w:cs="Poppins"/>
+              </w:rPr>
+            </w:pPr>
+            <w:r>
+              <w:rPr>
+                <w:rFonts w:ascii="Poppins" w:hAnsi="Poppins" w:cs="Poppins"/>
+              </w:rPr>
+              <w:t>Numéro de l’entreprise partenaire</w:t>
+            </w:r>
+          </w:p>
+        </w:tc>
+        <w:tc>
+          <w:tcPr>
+            <w:tcW w:w="1024" w:type="dxa"/>
+            <w:tcBorders>
+              <w:top w:val="single" w:sz="4" w:space="0" w:color="auto"/>
+              <w:left w:val="single" w:sz="4" w:space="0" w:color="auto"/>
+              <w:bottom w:val="single" w:sz="4" w:space="0" w:color="auto"/>
+              <w:right w:val="single" w:sz="4" w:space="0" w:color="auto"/>
+            </w:tcBorders>
+          </w:tcPr>
+          <w:p>
+            <w:pPr>
+              <w:rPr>
+                <w:rFonts w:ascii="Poppins" w:hAnsi="Poppins" w:cs="Poppins"/>
+              </w:rPr>
+            </w:pPr>
+            <w:r>
+              <w:rPr>
+                <w:rFonts w:ascii="Poppins" w:hAnsi="Poppins" w:cs="Poppins"/>
+              </w:rPr>
+              <w:t>N</w:t>
+            </w:r>
+          </w:p>
+        </w:tc>
+        <w:tc>
+          <w:tcPr>
+            <w:tcW w:w="986" w:type="dxa"/>
+            <w:tcBorders>
+              <w:top w:val="single" w:sz="4" w:space="0" w:color="auto"/>
+              <w:left w:val="single" w:sz="4" w:space="0" w:color="auto"/>
+              <w:bottom w:val="single" w:sz="4" w:space="0" w:color="auto"/>
+              <w:right w:val="single" w:sz="4" w:space="0" w:color="auto"/>
+            </w:tcBorders>
+          </w:tcPr>
+          <w:p>
+            <w:pPr>
+              <w:rPr>
+                <w:rFonts w:ascii="Poppins" w:hAnsi="Poppins" w:cs="Poppins"/>
+              </w:rPr>
+            </w:pPr>
+            <w:r>
+              <w:rPr>
+                <w:rFonts w:ascii="Poppins" w:hAnsi="Poppins" w:cs="Poppins"/>
+              </w:rPr>
+              <w:t>8</w:t>
+            </w:r>
+          </w:p>
+        </w:tc>
+        <w:tc>
+          <w:tcPr>
+            <w:tcW w:w="1133" w:type="dxa"/>
+            <w:tcBorders>
+              <w:top w:val="single" w:sz="4" w:space="0" w:color="auto"/>
+              <w:left w:val="single" w:sz="4" w:space="0" w:color="auto"/>
+              <w:bottom w:val="single" w:sz="4" w:space="0" w:color="auto"/>
+              <w:right w:val="single" w:sz="4" w:space="0" w:color="auto"/>
+            </w:tcBorders>
+          </w:tcPr>
+          <w:p>
+            <w:pPr>
+              <w:rPr>
+                <w:rFonts w:ascii="Poppins" w:hAnsi="Poppins" w:cs="Poppins"/>
+              </w:rPr>
+            </w:pPr>
+            <w:r>
+              <w:rPr>
+                <w:rFonts w:ascii="Poppins" w:hAnsi="Poppins" w:cs="Poppins"/>
+              </w:rPr>
+              <w:t>E/SIG</w:t>
+            </w:r>
+          </w:p>
+        </w:tc>
+        <w:tc>
+          <w:tcPr>
+            <w:tcW w:w="1830" w:type="dxa"/>
+            <w:tcBorders>
+              <w:top w:val="single" w:sz="4" w:space="0" w:color="auto"/>
+              <w:left w:val="single" w:sz="4" w:space="0" w:color="auto"/>
+              <w:bottom w:val="single" w:sz="4" w:space="0" w:color="auto"/>
+              <w:right w:val="single" w:sz="4" w:space="0" w:color="auto"/>
+            </w:tcBorders>
+          </w:tcPr>
+          <w:p>
+            <w:pPr>
+              <w:rPr>
+                <w:rFonts w:ascii="Poppins" w:hAnsi="Poppins" w:cs="Poppins"/>
+              </w:rPr>
+            </w:pPr>
+          </w:p>
+        </w:tc>
+      </w:tr>
+      <w:tr>
+        <w:trPr>
+          <w:trHeight w:val="269"/>
+        </w:trPr>
+        <w:tc>
+          <w:tcPr>
+            <w:tcW w:w="2348" w:type="dxa"/>
+            <w:tcBorders>
+              <w:top w:val="single" w:sz="4" w:space="0" w:color="auto"/>
+              <w:left w:val="single" w:sz="4" w:space="0" w:color="auto"/>
+              <w:bottom w:val="single" w:sz="4" w:space="0" w:color="auto"/>
+              <w:right w:val="single" w:sz="4" w:space="0" w:color="auto"/>
+            </w:tcBorders>
+          </w:tcPr>
+          <w:p>
+            <w:pPr>
+              <w:rPr>
+                <w:rFonts w:ascii="Poppins" w:hAnsi="Poppins" w:cs="Poppins"/>
+              </w:rPr>
+            </w:pPr>
+            <w:proofErr w:type="spellStart"/>
+            <w:proofErr w:type="gramStart"/>
+            <w:r>
+              <w:rPr>
+                <w:rFonts w:ascii="Poppins" w:hAnsi="Poppins" w:cs="Poppins"/>
+              </w:rPr>
+              <w:t>nom</w:t>
+            </w:r>
+            <w:proofErr w:type="gramEnd"/>
+            <w:r>
+              <w:rPr>
+                <w:rFonts w:ascii="Poppins" w:hAnsi="Poppins" w:cs="Poppins"/>
+              </w:rPr>
+              <w:t>_ent_part</w:t>
+            </w:r>
+            <w:proofErr w:type="spellEnd"/>
+          </w:p>
+        </w:tc>
+        <w:tc>
+          <w:tcPr>
+            <w:tcW w:w="2540" w:type="dxa"/>
+            <w:tcBorders>
+              <w:top w:val="single" w:sz="4" w:space="0" w:color="auto"/>
+              <w:left w:val="single" w:sz="4" w:space="0" w:color="auto"/>
+              <w:bottom w:val="single" w:sz="4" w:space="0" w:color="auto"/>
+              <w:right w:val="single" w:sz="4" w:space="0" w:color="auto"/>
+            </w:tcBorders>
+          </w:tcPr>
+          <w:p>
+            <w:pPr>
+              <w:rPr>
+                <w:rFonts w:ascii="Poppins" w:hAnsi="Poppins" w:cs="Poppins"/>
+              </w:rPr>
+            </w:pPr>
+            <w:r>
+              <w:rPr>
+                <w:rFonts w:ascii="Poppins" w:hAnsi="Poppins" w:cs="Poppins"/>
+              </w:rPr>
+              <w:t>Nom de l’entreprise partenaire</w:t>
+            </w:r>
+          </w:p>
+        </w:tc>
+        <w:tc>
+          <w:tcPr>
+            <w:tcW w:w="1024" w:type="dxa"/>
+            <w:tcBorders>
+              <w:top w:val="single" w:sz="4" w:space="0" w:color="auto"/>
+              <w:left w:val="single" w:sz="4" w:space="0" w:color="auto"/>
+              <w:bottom w:val="single" w:sz="4" w:space="0" w:color="auto"/>
+              <w:right w:val="single" w:sz="4" w:space="0" w:color="auto"/>
+            </w:tcBorders>
+          </w:tcPr>
+          <w:p>
+            <w:pPr>
+              <w:rPr>
+                <w:rFonts w:ascii="Poppins" w:hAnsi="Poppins" w:cs="Poppins"/>
+              </w:rPr>
+            </w:pPr>
+            <w:r>
+              <w:rPr>
+                <w:rFonts w:ascii="Poppins" w:hAnsi="Poppins" w:cs="Poppins"/>
+              </w:rPr>
+              <w:t>AN</w:t>
+            </w:r>
+          </w:p>
+        </w:tc>
+        <w:tc>
+          <w:tcPr>
+            <w:tcW w:w="986" w:type="dxa"/>
+            <w:tcBorders>
+              <w:top w:val="single" w:sz="4" w:space="0" w:color="auto"/>
+              <w:left w:val="single" w:sz="4" w:space="0" w:color="auto"/>
+              <w:bottom w:val="single" w:sz="4" w:space="0" w:color="auto"/>
+              <w:right w:val="single" w:sz="4" w:space="0" w:color="auto"/>
+            </w:tcBorders>
+          </w:tcPr>
+          <w:p>
+            <w:pPr>
+              <w:rPr>
+                <w:rFonts w:ascii="Poppins" w:hAnsi="Poppins" w:cs="Poppins"/>
+              </w:rPr>
+            </w:pPr>
+            <w:r>
+              <w:rPr>
+                <w:rFonts w:ascii="Poppins" w:hAnsi="Poppins" w:cs="Poppins"/>
+              </w:rPr>
+              <w:t>50</w:t>
+            </w:r>
+          </w:p>
+        </w:tc>
+        <w:tc>
+          <w:tcPr>
+            <w:tcW w:w="1133" w:type="dxa"/>
+            <w:tcBorders>
+              <w:top w:val="single" w:sz="4" w:space="0" w:color="auto"/>
+              <w:left w:val="single" w:sz="4" w:space="0" w:color="auto"/>
+              <w:bottom w:val="single" w:sz="4" w:space="0" w:color="auto"/>
+              <w:right w:val="single" w:sz="4" w:space="0" w:color="auto"/>
+            </w:tcBorders>
+          </w:tcPr>
+          <w:p>
+            <w:pPr>
+              <w:rPr>
+                <w:rFonts w:ascii="Poppins" w:hAnsi="Poppins" w:cs="Poppins"/>
+              </w:rPr>
+            </w:pPr>
+            <w:r>
+              <w:rPr>
+                <w:rFonts w:ascii="Poppins" w:hAnsi="Poppins" w:cs="Poppins"/>
+              </w:rPr>
+              <w:t>E/SIG</w:t>
+            </w:r>
+          </w:p>
+        </w:tc>
+        <w:tc>
+          <w:tcPr>
+            <w:tcW w:w="1830" w:type="dxa"/>
+            <w:tcBorders>
+              <w:top w:val="single" w:sz="4" w:space="0" w:color="auto"/>
+              <w:left w:val="single" w:sz="4" w:space="0" w:color="auto"/>
+              <w:bottom w:val="single" w:sz="4" w:space="0" w:color="auto"/>
+              <w:right w:val="single" w:sz="4" w:space="0" w:color="auto"/>
+            </w:tcBorders>
+          </w:tcPr>
+          <w:p>
+            <w:pPr>
+              <w:rPr>
+                <w:rFonts w:ascii="Poppins" w:hAnsi="Poppins" w:cs="Poppins"/>
+              </w:rPr>
+            </w:pPr>
+          </w:p>
+        </w:tc>
+      </w:tr>
+      <w:tr>
+        <w:trPr>
+          <w:trHeight w:val="269"/>
+        </w:trPr>
+        <w:tc>
+          <w:tcPr>
+            <w:tcW w:w="2348" w:type="dxa"/>
+            <w:tcBorders>
+              <w:top w:val="single" w:sz="4" w:space="0" w:color="auto"/>
+              <w:left w:val="single" w:sz="4" w:space="0" w:color="auto"/>
+              <w:bottom w:val="single" w:sz="4" w:space="0" w:color="auto"/>
+              <w:right w:val="single" w:sz="4" w:space="0" w:color="auto"/>
+            </w:tcBorders>
+          </w:tcPr>
+          <w:p>
+            <w:pPr>
+              <w:rPr>
+                <w:rFonts w:ascii="Poppins" w:hAnsi="Poppins" w:cs="Poppins"/>
+              </w:rPr>
+            </w:pPr>
+            <w:proofErr w:type="spellStart"/>
+            <w:proofErr w:type="gramStart"/>
+            <w:r>
+              <w:rPr>
+                <w:rFonts w:ascii="Poppins" w:hAnsi="Poppins" w:cs="Poppins"/>
+              </w:rPr>
+              <w:t>domaine</w:t>
+            </w:r>
+            <w:proofErr w:type="gramEnd"/>
+            <w:r>
+              <w:rPr>
+                <w:rFonts w:ascii="Poppins" w:hAnsi="Poppins" w:cs="Poppins"/>
+              </w:rPr>
+              <w:t>_ent_part</w:t>
+            </w:r>
+            <w:proofErr w:type="spellEnd"/>
+          </w:p>
+        </w:tc>
+        <w:tc>
+          <w:tcPr>
+            <w:tcW w:w="2540" w:type="dxa"/>
+            <w:tcBorders>
+              <w:top w:val="single" w:sz="4" w:space="0" w:color="auto"/>
+              <w:left w:val="single" w:sz="4" w:space="0" w:color="auto"/>
+              <w:bottom w:val="single" w:sz="4" w:space="0" w:color="auto"/>
+              <w:right w:val="single" w:sz="4" w:space="0" w:color="auto"/>
+            </w:tcBorders>
+          </w:tcPr>
+          <w:p>
+            <w:pPr>
+              <w:rPr>
+                <w:rFonts w:ascii="Poppins" w:hAnsi="Poppins" w:cs="Poppins"/>
+              </w:rPr>
+            </w:pPr>
+            <w:r>
+              <w:rPr>
+                <w:rFonts w:ascii="Poppins" w:hAnsi="Poppins" w:cs="Poppins"/>
+              </w:rPr>
+              <w:t>Domaine d’activités de l’entreprise partenaire</w:t>
+            </w:r>
+          </w:p>
+        </w:tc>
+        <w:tc>
+          <w:tcPr>
+            <w:tcW w:w="1024" w:type="dxa"/>
+            <w:tcBorders>
+              <w:top w:val="single" w:sz="4" w:space="0" w:color="auto"/>
+              <w:left w:val="single" w:sz="4" w:space="0" w:color="auto"/>
+              <w:bottom w:val="single" w:sz="4" w:space="0" w:color="auto"/>
+              <w:right w:val="single" w:sz="4" w:space="0" w:color="auto"/>
+            </w:tcBorders>
+          </w:tcPr>
+          <w:p>
+            <w:pPr>
+              <w:rPr>
+                <w:rFonts w:ascii="Poppins" w:hAnsi="Poppins" w:cs="Poppins"/>
+              </w:rPr>
+            </w:pPr>
+            <w:r>
+              <w:rPr>
+                <w:rFonts w:ascii="Poppins" w:hAnsi="Poppins" w:cs="Poppins"/>
+              </w:rPr>
+              <w:t>AN</w:t>
+            </w:r>
+          </w:p>
+        </w:tc>
+        <w:tc>
+          <w:tcPr>
+            <w:tcW w:w="986" w:type="dxa"/>
+            <w:tcBorders>
+              <w:top w:val="single" w:sz="4" w:space="0" w:color="auto"/>
+              <w:left w:val="single" w:sz="4" w:space="0" w:color="auto"/>
+              <w:bottom w:val="single" w:sz="4" w:space="0" w:color="auto"/>
+              <w:right w:val="single" w:sz="4" w:space="0" w:color="auto"/>
+            </w:tcBorders>
+          </w:tcPr>
+          <w:p>
+            <w:pPr>
+              <w:rPr>
+                <w:rFonts w:ascii="Poppins" w:hAnsi="Poppins" w:cs="Poppins"/>
+              </w:rPr>
+            </w:pPr>
+            <w:r>
+              <w:rPr>
+                <w:rFonts w:ascii="Poppins" w:hAnsi="Poppins" w:cs="Poppins"/>
+              </w:rPr>
+              <w:t>50</w:t>
+            </w:r>
+          </w:p>
+        </w:tc>
+        <w:tc>
+          <w:tcPr>
+            <w:tcW w:w="1133" w:type="dxa"/>
+            <w:tcBorders>
+              <w:top w:val="single" w:sz="4" w:space="0" w:color="auto"/>
+              <w:left w:val="single" w:sz="4" w:space="0" w:color="auto"/>
+              <w:bottom w:val="single" w:sz="4" w:space="0" w:color="auto"/>
+              <w:right w:val="single" w:sz="4" w:space="0" w:color="auto"/>
+            </w:tcBorders>
+          </w:tcPr>
+          <w:p>
+            <w:pPr>
+              <w:rPr>
+                <w:rFonts w:ascii="Poppins" w:hAnsi="Poppins" w:cs="Poppins"/>
+              </w:rPr>
+            </w:pPr>
+            <w:r>
+              <w:rPr>
+                <w:rFonts w:ascii="Poppins" w:hAnsi="Poppins" w:cs="Poppins"/>
+              </w:rPr>
+              <w:t>E</w:t>
+            </w:r>
+          </w:p>
+        </w:tc>
+        <w:tc>
+          <w:tcPr>
+            <w:tcW w:w="1830" w:type="dxa"/>
+            <w:tcBorders>
+              <w:top w:val="single" w:sz="4" w:space="0" w:color="auto"/>
+              <w:left w:val="single" w:sz="4" w:space="0" w:color="auto"/>
+              <w:bottom w:val="single" w:sz="4" w:space="0" w:color="auto"/>
+              <w:right w:val="single" w:sz="4" w:space="0" w:color="auto"/>
+            </w:tcBorders>
+          </w:tcPr>
+          <w:p>
+            <w:pPr>
+              <w:rPr>
+                <w:rFonts w:ascii="Poppins" w:hAnsi="Poppins" w:cs="Poppins"/>
+              </w:rPr>
+            </w:pPr>
+          </w:p>
+        </w:tc>
+      </w:tr>
+      <w:tr>
+        <w:trPr>
+          <w:trHeight w:val="269"/>
+        </w:trPr>
+        <w:tc>
+          <w:tcPr>
+            <w:tcW w:w="2348" w:type="dxa"/>
+            <w:tcBorders>
+              <w:top w:val="single" w:sz="4" w:space="0" w:color="auto"/>
+              <w:left w:val="single" w:sz="4" w:space="0" w:color="auto"/>
+              <w:bottom w:val="single" w:sz="4" w:space="0" w:color="auto"/>
+              <w:right w:val="single" w:sz="4" w:space="0" w:color="auto"/>
+            </w:tcBorders>
+          </w:tcPr>
+          <w:p>
+            <w:pPr>
+              <w:rPr>
+                <w:rFonts w:ascii="Poppins" w:hAnsi="Poppins" w:cs="Poppins"/>
+              </w:rPr>
+            </w:pPr>
+            <w:proofErr w:type="spellStart"/>
+            <w:proofErr w:type="gramStart"/>
+            <w:r>
+              <w:rPr>
+                <w:rFonts w:ascii="Poppins" w:hAnsi="Poppins" w:cs="Poppins"/>
+              </w:rPr>
+              <w:t>localisation</w:t>
+            </w:r>
+            <w:proofErr w:type="gramEnd"/>
+            <w:r>
+              <w:rPr>
+                <w:rFonts w:ascii="Poppins" w:hAnsi="Poppins" w:cs="Poppins"/>
+              </w:rPr>
+              <w:t>_ent_part</w:t>
+            </w:r>
+            <w:proofErr w:type="spellEnd"/>
+          </w:p>
+        </w:tc>
+        <w:tc>
+          <w:tcPr>
+            <w:tcW w:w="2540" w:type="dxa"/>
+            <w:tcBorders>
+              <w:top w:val="single" w:sz="4" w:space="0" w:color="auto"/>
+              <w:left w:val="single" w:sz="4" w:space="0" w:color="auto"/>
+              <w:bottom w:val="single" w:sz="4" w:space="0" w:color="auto"/>
+              <w:right w:val="single" w:sz="4" w:space="0" w:color="auto"/>
+            </w:tcBorders>
+          </w:tcPr>
+          <w:p>
+            <w:pPr>
+              <w:rPr>
+                <w:rFonts w:ascii="Poppins" w:hAnsi="Poppins" w:cs="Poppins"/>
+              </w:rPr>
+            </w:pPr>
+            <w:r>
+              <w:rPr>
+                <w:rFonts w:ascii="Poppins" w:hAnsi="Poppins" w:cs="Poppins"/>
+              </w:rPr>
+              <w:t>Localisation de l’entreprise partenaire</w:t>
+            </w:r>
+          </w:p>
+        </w:tc>
+        <w:tc>
+          <w:tcPr>
+            <w:tcW w:w="1024" w:type="dxa"/>
+            <w:tcBorders>
+              <w:top w:val="single" w:sz="4" w:space="0" w:color="auto"/>
+              <w:left w:val="single" w:sz="4" w:space="0" w:color="auto"/>
+              <w:bottom w:val="single" w:sz="4" w:space="0" w:color="auto"/>
+              <w:right w:val="single" w:sz="4" w:space="0" w:color="auto"/>
+            </w:tcBorders>
+          </w:tcPr>
+          <w:p>
+            <w:pPr>
+              <w:rPr>
+                <w:rFonts w:ascii="Poppins" w:hAnsi="Poppins" w:cs="Poppins"/>
+              </w:rPr>
+            </w:pPr>
+            <w:r>
+              <w:rPr>
+                <w:rFonts w:ascii="Poppins" w:hAnsi="Poppins" w:cs="Poppins"/>
+              </w:rPr>
+              <w:t>AN</w:t>
+            </w:r>
+          </w:p>
+        </w:tc>
+        <w:tc>
+          <w:tcPr>
+            <w:tcW w:w="986" w:type="dxa"/>
+            <w:tcBorders>
+              <w:top w:val="single" w:sz="4" w:space="0" w:color="auto"/>
+              <w:left w:val="single" w:sz="4" w:space="0" w:color="auto"/>
+              <w:bottom w:val="single" w:sz="4" w:space="0" w:color="auto"/>
+              <w:right w:val="single" w:sz="4" w:space="0" w:color="auto"/>
+            </w:tcBorders>
+          </w:tcPr>
+          <w:p>
+            <w:pPr>
+              <w:rPr>
+                <w:rFonts w:ascii="Poppins" w:hAnsi="Poppins" w:cs="Poppins"/>
+              </w:rPr>
+            </w:pPr>
+            <w:r>
+              <w:rPr>
+                <w:rFonts w:ascii="Poppins" w:hAnsi="Poppins" w:cs="Poppins"/>
+              </w:rPr>
+              <w:t>75</w:t>
+            </w:r>
+          </w:p>
+        </w:tc>
+        <w:tc>
+          <w:tcPr>
+            <w:tcW w:w="1133" w:type="dxa"/>
+            <w:tcBorders>
+              <w:top w:val="single" w:sz="4" w:space="0" w:color="auto"/>
+              <w:left w:val="single" w:sz="4" w:space="0" w:color="auto"/>
+              <w:bottom w:val="single" w:sz="4" w:space="0" w:color="auto"/>
+              <w:right w:val="single" w:sz="4" w:space="0" w:color="auto"/>
+            </w:tcBorders>
+          </w:tcPr>
+          <w:p>
+            <w:pPr>
+              <w:rPr>
+                <w:rFonts w:ascii="Poppins" w:hAnsi="Poppins" w:cs="Poppins"/>
+              </w:rPr>
+            </w:pPr>
+            <w:r>
+              <w:rPr>
+                <w:rFonts w:ascii="Poppins" w:hAnsi="Poppins" w:cs="Poppins"/>
+              </w:rPr>
+              <w:t>E</w:t>
+            </w:r>
+          </w:p>
+        </w:tc>
+        <w:tc>
+          <w:tcPr>
+            <w:tcW w:w="1830" w:type="dxa"/>
+            <w:tcBorders>
+              <w:top w:val="single" w:sz="4" w:space="0" w:color="auto"/>
+              <w:left w:val="single" w:sz="4" w:space="0" w:color="auto"/>
+              <w:bottom w:val="single" w:sz="4" w:space="0" w:color="auto"/>
+              <w:right w:val="single" w:sz="4" w:space="0" w:color="auto"/>
+            </w:tcBorders>
+          </w:tcPr>
+          <w:p>
+            <w:pPr>
+              <w:rPr>
+                <w:rFonts w:ascii="Poppins" w:hAnsi="Poppins" w:cs="Poppins"/>
+              </w:rPr>
+            </w:pPr>
+          </w:p>
+        </w:tc>
+      </w:tr>
+      <w:tr>
+        <w:trPr>
+          <w:trHeight w:val="269"/>
+        </w:trPr>
+        <w:tc>
+          <w:tcPr>
+            <w:tcW w:w="2348" w:type="dxa"/>
+            <w:tcBorders>
+              <w:top w:val="single" w:sz="4" w:space="0" w:color="auto"/>
+              <w:left w:val="single" w:sz="4" w:space="0" w:color="auto"/>
+              <w:bottom w:val="single" w:sz="4" w:space="0" w:color="auto"/>
+              <w:right w:val="single" w:sz="4" w:space="0" w:color="auto"/>
+            </w:tcBorders>
+          </w:tcPr>
+          <w:p>
+            <w:pPr>
+              <w:rPr>
+                <w:rFonts w:ascii="Poppins" w:hAnsi="Poppins" w:cs="Poppins"/>
+              </w:rPr>
+            </w:pPr>
+            <w:proofErr w:type="spellStart"/>
+            <w:proofErr w:type="gramStart"/>
+            <w:r>
+              <w:rPr>
+                <w:rFonts w:ascii="Poppins" w:hAnsi="Poppins" w:cs="Poppins"/>
+              </w:rPr>
+              <w:t>id</w:t>
+            </w:r>
+            <w:proofErr w:type="gramEnd"/>
+            <w:r>
+              <w:rPr>
+                <w:rFonts w:ascii="Poppins" w:hAnsi="Poppins" w:cs="Poppins"/>
+              </w:rPr>
+              <w:t>_offre</w:t>
+            </w:r>
+            <w:proofErr w:type="spellEnd"/>
+          </w:p>
+        </w:tc>
+        <w:tc>
+          <w:tcPr>
+            <w:tcW w:w="2540" w:type="dxa"/>
+            <w:tcBorders>
+              <w:top w:val="single" w:sz="4" w:space="0" w:color="auto"/>
+              <w:left w:val="single" w:sz="4" w:space="0" w:color="auto"/>
+              <w:bottom w:val="single" w:sz="4" w:space="0" w:color="auto"/>
+              <w:right w:val="single" w:sz="4" w:space="0" w:color="auto"/>
+            </w:tcBorders>
+          </w:tcPr>
+          <w:p>
+            <w:pPr>
+              <w:rPr>
+                <w:rFonts w:ascii="Poppins" w:hAnsi="Poppins" w:cs="Poppins"/>
+              </w:rPr>
+            </w:pPr>
+            <w:r>
+              <w:rPr>
+                <w:rFonts w:ascii="Poppins" w:hAnsi="Poppins" w:cs="Poppins"/>
+              </w:rPr>
+              <w:t>Numéro de l’offre</w:t>
+            </w:r>
+          </w:p>
+        </w:tc>
+        <w:tc>
+          <w:tcPr>
+            <w:tcW w:w="1024" w:type="dxa"/>
+            <w:tcBorders>
+              <w:top w:val="single" w:sz="4" w:space="0" w:color="auto"/>
+              <w:left w:val="single" w:sz="4" w:space="0" w:color="auto"/>
+              <w:bottom w:val="single" w:sz="4" w:space="0" w:color="auto"/>
+              <w:right w:val="single" w:sz="4" w:space="0" w:color="auto"/>
+            </w:tcBorders>
+          </w:tcPr>
+          <w:p>
+            <w:pPr>
+              <w:rPr>
+                <w:rFonts w:ascii="Poppins" w:hAnsi="Poppins" w:cs="Poppins"/>
+              </w:rPr>
+            </w:pPr>
+            <w:r>
+              <w:rPr>
+                <w:rFonts w:ascii="Poppins" w:hAnsi="Poppins" w:cs="Poppins"/>
+              </w:rPr>
+              <w:t>N</w:t>
+            </w:r>
+          </w:p>
+        </w:tc>
+        <w:tc>
+          <w:tcPr>
+            <w:tcW w:w="986" w:type="dxa"/>
+            <w:tcBorders>
+              <w:top w:val="single" w:sz="4" w:space="0" w:color="auto"/>
+              <w:left w:val="single" w:sz="4" w:space="0" w:color="auto"/>
+              <w:bottom w:val="single" w:sz="4" w:space="0" w:color="auto"/>
+              <w:right w:val="single" w:sz="4" w:space="0" w:color="auto"/>
+            </w:tcBorders>
+          </w:tcPr>
+          <w:p>
+            <w:pPr>
+              <w:rPr>
+                <w:rFonts w:ascii="Poppins" w:hAnsi="Poppins" w:cs="Poppins"/>
+              </w:rPr>
+            </w:pPr>
+            <w:r>
+              <w:rPr>
+                <w:rFonts w:ascii="Poppins" w:hAnsi="Poppins" w:cs="Poppins"/>
+              </w:rPr>
+              <w:t>8</w:t>
+            </w:r>
+          </w:p>
+        </w:tc>
+        <w:tc>
+          <w:tcPr>
+            <w:tcW w:w="1133" w:type="dxa"/>
+            <w:tcBorders>
+              <w:top w:val="single" w:sz="4" w:space="0" w:color="auto"/>
+              <w:left w:val="single" w:sz="4" w:space="0" w:color="auto"/>
+              <w:bottom w:val="single" w:sz="4" w:space="0" w:color="auto"/>
+              <w:right w:val="single" w:sz="4" w:space="0" w:color="auto"/>
+            </w:tcBorders>
+          </w:tcPr>
+          <w:p>
+            <w:pPr>
+              <w:rPr>
+                <w:rFonts w:ascii="Poppins" w:hAnsi="Poppins" w:cs="Poppins"/>
+              </w:rPr>
+            </w:pPr>
+            <w:r>
+              <w:rPr>
+                <w:rFonts w:ascii="Poppins" w:hAnsi="Poppins" w:cs="Poppins"/>
+              </w:rPr>
+              <w:t>E/SIG</w:t>
+            </w:r>
+          </w:p>
+        </w:tc>
+        <w:tc>
+          <w:tcPr>
+            <w:tcW w:w="1830" w:type="dxa"/>
+            <w:tcBorders>
+              <w:top w:val="single" w:sz="4" w:space="0" w:color="auto"/>
+              <w:left w:val="single" w:sz="4" w:space="0" w:color="auto"/>
+              <w:bottom w:val="single" w:sz="4" w:space="0" w:color="auto"/>
+              <w:right w:val="single" w:sz="4" w:space="0" w:color="auto"/>
+            </w:tcBorders>
+          </w:tcPr>
+          <w:p>
+            <w:pPr>
+              <w:rPr>
+                <w:rFonts w:ascii="Poppins" w:hAnsi="Poppins" w:cs="Poppins"/>
+              </w:rPr>
+            </w:pPr>
+          </w:p>
+        </w:tc>
+      </w:tr>
+      <w:tr>
+        <w:trPr>
+          <w:trHeight w:val="269"/>
+        </w:trPr>
+        <w:tc>
+          <w:tcPr>
+            <w:tcW w:w="2348" w:type="dxa"/>
+            <w:tcBorders>
+              <w:top w:val="single" w:sz="4" w:space="0" w:color="auto"/>
+              <w:left w:val="single" w:sz="4" w:space="0" w:color="auto"/>
+              <w:bottom w:val="single" w:sz="4" w:space="0" w:color="auto"/>
+              <w:right w:val="single" w:sz="4" w:space="0" w:color="auto"/>
+            </w:tcBorders>
+          </w:tcPr>
+          <w:p>
+            <w:pPr>
+              <w:rPr>
+                <w:rFonts w:ascii="Poppins" w:hAnsi="Poppins" w:cs="Poppins"/>
+              </w:rPr>
+            </w:pPr>
+            <w:proofErr w:type="spellStart"/>
+            <w:proofErr w:type="gramStart"/>
+            <w:r>
+              <w:rPr>
+                <w:rFonts w:ascii="Poppins" w:hAnsi="Poppins" w:cs="Poppins"/>
+              </w:rPr>
+              <w:t>type</w:t>
+            </w:r>
+            <w:proofErr w:type="gramEnd"/>
+            <w:r>
+              <w:rPr>
+                <w:rFonts w:ascii="Poppins" w:hAnsi="Poppins" w:cs="Poppins"/>
+              </w:rPr>
+              <w:t>_offre</w:t>
+            </w:r>
+            <w:proofErr w:type="spellEnd"/>
+          </w:p>
+        </w:tc>
+        <w:tc>
+          <w:tcPr>
+            <w:tcW w:w="2540" w:type="dxa"/>
+            <w:tcBorders>
+              <w:top w:val="single" w:sz="4" w:space="0" w:color="auto"/>
+              <w:left w:val="single" w:sz="4" w:space="0" w:color="auto"/>
+              <w:bottom w:val="single" w:sz="4" w:space="0" w:color="auto"/>
+              <w:right w:val="single" w:sz="4" w:space="0" w:color="auto"/>
+            </w:tcBorders>
+          </w:tcPr>
+          <w:p>
+            <w:pPr>
+              <w:rPr>
+                <w:rFonts w:ascii="Poppins" w:hAnsi="Poppins" w:cs="Poppins"/>
+              </w:rPr>
+            </w:pPr>
+            <w:r>
+              <w:rPr>
+                <w:rFonts w:ascii="Poppins" w:hAnsi="Poppins" w:cs="Poppins"/>
+              </w:rPr>
+              <w:t>Type d’offre</w:t>
+            </w:r>
+          </w:p>
+        </w:tc>
+        <w:tc>
+          <w:tcPr>
+            <w:tcW w:w="1024" w:type="dxa"/>
+            <w:tcBorders>
+              <w:top w:val="single" w:sz="4" w:space="0" w:color="auto"/>
+              <w:left w:val="single" w:sz="4" w:space="0" w:color="auto"/>
+              <w:bottom w:val="single" w:sz="4" w:space="0" w:color="auto"/>
+              <w:right w:val="single" w:sz="4" w:space="0" w:color="auto"/>
+            </w:tcBorders>
+          </w:tcPr>
+          <w:p>
+            <w:pPr>
+              <w:rPr>
+                <w:rFonts w:ascii="Poppins" w:hAnsi="Poppins" w:cs="Poppins"/>
+              </w:rPr>
+            </w:pPr>
+            <w:r>
+              <w:rPr>
+                <w:rFonts w:ascii="Poppins" w:hAnsi="Poppins" w:cs="Poppins"/>
+              </w:rPr>
+              <w:t>AN</w:t>
+            </w:r>
+          </w:p>
+        </w:tc>
+        <w:tc>
+          <w:tcPr>
+            <w:tcW w:w="986" w:type="dxa"/>
+            <w:tcBorders>
+              <w:top w:val="single" w:sz="4" w:space="0" w:color="auto"/>
+              <w:left w:val="single" w:sz="4" w:space="0" w:color="auto"/>
+              <w:bottom w:val="single" w:sz="4" w:space="0" w:color="auto"/>
+              <w:right w:val="single" w:sz="4" w:space="0" w:color="auto"/>
+            </w:tcBorders>
+          </w:tcPr>
+          <w:p>
+            <w:pPr>
+              <w:rPr>
+                <w:rFonts w:ascii="Poppins" w:hAnsi="Poppins" w:cs="Poppins"/>
+              </w:rPr>
+            </w:pPr>
+            <w:r>
+              <w:rPr>
+                <w:rFonts w:ascii="Poppins" w:hAnsi="Poppins" w:cs="Poppins"/>
+              </w:rPr>
+              <w:t>50</w:t>
+            </w:r>
+          </w:p>
+        </w:tc>
+        <w:tc>
+          <w:tcPr>
+            <w:tcW w:w="1133" w:type="dxa"/>
+            <w:tcBorders>
+              <w:top w:val="single" w:sz="4" w:space="0" w:color="auto"/>
+              <w:left w:val="single" w:sz="4" w:space="0" w:color="auto"/>
+              <w:bottom w:val="single" w:sz="4" w:space="0" w:color="auto"/>
+              <w:right w:val="single" w:sz="4" w:space="0" w:color="auto"/>
+            </w:tcBorders>
+          </w:tcPr>
+          <w:p>
+            <w:pPr>
+              <w:rPr>
+                <w:rFonts w:ascii="Poppins" w:hAnsi="Poppins" w:cs="Poppins"/>
+              </w:rPr>
+            </w:pPr>
+            <w:r>
+              <w:rPr>
+                <w:rFonts w:ascii="Poppins" w:hAnsi="Poppins" w:cs="Poppins"/>
+              </w:rPr>
+              <w:t>E/SIG</w:t>
+            </w:r>
+          </w:p>
+        </w:tc>
+        <w:tc>
+          <w:tcPr>
+            <w:tcW w:w="1830" w:type="dxa"/>
+            <w:tcBorders>
+              <w:top w:val="single" w:sz="4" w:space="0" w:color="auto"/>
+              <w:left w:val="single" w:sz="4" w:space="0" w:color="auto"/>
+              <w:bottom w:val="single" w:sz="4" w:space="0" w:color="auto"/>
+              <w:right w:val="single" w:sz="4" w:space="0" w:color="auto"/>
+            </w:tcBorders>
+          </w:tcPr>
+          <w:p>
+            <w:pPr>
+              <w:rPr>
+                <w:rFonts w:ascii="Poppins" w:hAnsi="Poppins" w:cs="Poppins"/>
+              </w:rPr>
+            </w:pPr>
+          </w:p>
+        </w:tc>
+      </w:tr>
+      <w:tr>
+        <w:trPr>
+          <w:trHeight w:val="269"/>
+        </w:trPr>
+        <w:tc>
+          <w:tcPr>
+            <w:tcW w:w="2348" w:type="dxa"/>
+            <w:tcBorders>
+              <w:top w:val="single" w:sz="4" w:space="0" w:color="auto"/>
+              <w:left w:val="single" w:sz="4" w:space="0" w:color="auto"/>
+              <w:bottom w:val="single" w:sz="4" w:space="0" w:color="auto"/>
+              <w:right w:val="single" w:sz="4" w:space="0" w:color="auto"/>
+            </w:tcBorders>
+          </w:tcPr>
+          <w:p>
+            <w:pPr>
+              <w:rPr>
+                <w:rFonts w:ascii="Poppins" w:hAnsi="Poppins" w:cs="Poppins"/>
+              </w:rPr>
+            </w:pPr>
+            <w:proofErr w:type="spellStart"/>
+            <w:proofErr w:type="gramStart"/>
+            <w:r>
+              <w:rPr>
+                <w:rFonts w:ascii="Poppins" w:hAnsi="Poppins" w:cs="Poppins"/>
+              </w:rPr>
+              <w:t>date</w:t>
+            </w:r>
+            <w:proofErr w:type="gramEnd"/>
+            <w:r>
+              <w:rPr>
+                <w:rFonts w:ascii="Poppins" w:hAnsi="Poppins" w:cs="Poppins"/>
+              </w:rPr>
+              <w:t>_limite_offre</w:t>
+            </w:r>
+            <w:proofErr w:type="spellEnd"/>
+          </w:p>
+        </w:tc>
+        <w:tc>
+          <w:tcPr>
+            <w:tcW w:w="2540" w:type="dxa"/>
+            <w:tcBorders>
+              <w:top w:val="single" w:sz="4" w:space="0" w:color="auto"/>
+              <w:left w:val="single" w:sz="4" w:space="0" w:color="auto"/>
+              <w:bottom w:val="single" w:sz="4" w:space="0" w:color="auto"/>
+              <w:right w:val="single" w:sz="4" w:space="0" w:color="auto"/>
+            </w:tcBorders>
+          </w:tcPr>
+          <w:p>
+            <w:pPr>
+              <w:rPr>
+                <w:rFonts w:ascii="Poppins" w:hAnsi="Poppins" w:cs="Poppins"/>
+              </w:rPr>
+            </w:pPr>
+            <w:r>
+              <w:rPr>
+                <w:rFonts w:ascii="Poppins" w:hAnsi="Poppins" w:cs="Poppins"/>
+              </w:rPr>
+              <w:t>Date d’échéance de l’offre</w:t>
+            </w:r>
+          </w:p>
+        </w:tc>
+        <w:tc>
+          <w:tcPr>
+            <w:tcW w:w="1024" w:type="dxa"/>
+            <w:tcBorders>
+              <w:top w:val="single" w:sz="4" w:space="0" w:color="auto"/>
+              <w:left w:val="single" w:sz="4" w:space="0" w:color="auto"/>
+              <w:bottom w:val="single" w:sz="4" w:space="0" w:color="auto"/>
+              <w:right w:val="single" w:sz="4" w:space="0" w:color="auto"/>
+            </w:tcBorders>
+          </w:tcPr>
+          <w:p>
+            <w:pPr>
+              <w:rPr>
+                <w:rFonts w:ascii="Poppins" w:hAnsi="Poppins" w:cs="Poppins"/>
+              </w:rPr>
+            </w:pPr>
+            <w:r>
+              <w:rPr>
+                <w:rFonts w:ascii="Poppins" w:hAnsi="Poppins" w:cs="Poppins"/>
+              </w:rPr>
+              <w:t>D</w:t>
+            </w:r>
+          </w:p>
+        </w:tc>
+        <w:tc>
+          <w:tcPr>
+            <w:tcW w:w="986" w:type="dxa"/>
+            <w:tcBorders>
+              <w:top w:val="single" w:sz="4" w:space="0" w:color="auto"/>
+              <w:left w:val="single" w:sz="4" w:space="0" w:color="auto"/>
+              <w:bottom w:val="single" w:sz="4" w:space="0" w:color="auto"/>
+              <w:right w:val="single" w:sz="4" w:space="0" w:color="auto"/>
+            </w:tcBorders>
+          </w:tcPr>
+          <w:p>
+            <w:pPr>
+              <w:rPr>
+                <w:rFonts w:ascii="Poppins" w:hAnsi="Poppins" w:cs="Poppins"/>
+              </w:rPr>
+            </w:pPr>
+            <w:r>
+              <w:rPr>
+                <w:rFonts w:ascii="Poppins" w:hAnsi="Poppins" w:cs="Poppins"/>
+              </w:rPr>
+              <w:t>10</w:t>
+            </w:r>
+          </w:p>
+        </w:tc>
+        <w:tc>
+          <w:tcPr>
+            <w:tcW w:w="1133" w:type="dxa"/>
+            <w:tcBorders>
+              <w:top w:val="single" w:sz="4" w:space="0" w:color="auto"/>
+              <w:left w:val="single" w:sz="4" w:space="0" w:color="auto"/>
+              <w:bottom w:val="single" w:sz="4" w:space="0" w:color="auto"/>
+              <w:right w:val="single" w:sz="4" w:space="0" w:color="auto"/>
+            </w:tcBorders>
+          </w:tcPr>
+          <w:p>
+            <w:pPr>
+              <w:rPr>
+                <w:rFonts w:ascii="Poppins" w:hAnsi="Poppins" w:cs="Poppins"/>
+              </w:rPr>
+            </w:pPr>
+            <w:r>
+              <w:rPr>
+                <w:rFonts w:ascii="Poppins" w:hAnsi="Poppins" w:cs="Poppins"/>
+              </w:rPr>
+              <w:t>E/SIG</w:t>
+            </w:r>
+          </w:p>
+        </w:tc>
+        <w:tc>
+          <w:tcPr>
+            <w:tcW w:w="1830" w:type="dxa"/>
+            <w:tcBorders>
+              <w:top w:val="single" w:sz="4" w:space="0" w:color="auto"/>
+              <w:left w:val="single" w:sz="4" w:space="0" w:color="auto"/>
+              <w:bottom w:val="single" w:sz="4" w:space="0" w:color="auto"/>
+              <w:right w:val="single" w:sz="4" w:space="0" w:color="auto"/>
+            </w:tcBorders>
+          </w:tcPr>
+          <w:p>
+            <w:pPr>
+              <w:rPr>
+                <w:rFonts w:ascii="Poppins" w:hAnsi="Poppins" w:cs="Poppins"/>
+              </w:rPr>
+            </w:pPr>
+            <w:r>
+              <w:rPr>
+                <w:rFonts w:ascii="Poppins" w:hAnsi="Poppins" w:cs="Poppins"/>
+              </w:rPr>
+              <w:t>JJ/MM/AAAA</w:t>
+            </w:r>
+          </w:p>
+        </w:tc>
+      </w:tr>
+      <w:tr>
+        <w:trPr>
+          <w:trHeight w:val="269"/>
+        </w:trPr>
+        <w:tc>
+          <w:tcPr>
+            <w:tcW w:w="2348" w:type="dxa"/>
+            <w:tcBorders>
+              <w:top w:val="single" w:sz="4" w:space="0" w:color="auto"/>
+              <w:left w:val="single" w:sz="4" w:space="0" w:color="auto"/>
+              <w:bottom w:val="single" w:sz="4" w:space="0" w:color="auto"/>
+              <w:right w:val="single" w:sz="4" w:space="0" w:color="auto"/>
+            </w:tcBorders>
+          </w:tcPr>
+          <w:p>
+            <w:pPr>
+              <w:rPr>
+                <w:rFonts w:ascii="Poppins" w:hAnsi="Poppins" w:cs="Poppins"/>
+              </w:rPr>
+            </w:pPr>
+            <w:proofErr w:type="spellStart"/>
+            <w:proofErr w:type="gramStart"/>
+            <w:r>
+              <w:rPr>
+                <w:rFonts w:ascii="Poppins" w:hAnsi="Poppins" w:cs="Poppins"/>
+              </w:rPr>
+              <w:t>date</w:t>
+            </w:r>
+            <w:proofErr w:type="gramEnd"/>
+            <w:r>
+              <w:rPr>
+                <w:rFonts w:ascii="Poppins" w:hAnsi="Poppins" w:cs="Poppins"/>
+              </w:rPr>
+              <w:t>_publi_offre</w:t>
+            </w:r>
+            <w:proofErr w:type="spellEnd"/>
+          </w:p>
+        </w:tc>
+        <w:tc>
+          <w:tcPr>
+            <w:tcW w:w="2540" w:type="dxa"/>
+            <w:tcBorders>
+              <w:top w:val="single" w:sz="4" w:space="0" w:color="auto"/>
+              <w:left w:val="single" w:sz="4" w:space="0" w:color="auto"/>
+              <w:bottom w:val="single" w:sz="4" w:space="0" w:color="auto"/>
+              <w:right w:val="single" w:sz="4" w:space="0" w:color="auto"/>
+            </w:tcBorders>
+          </w:tcPr>
+          <w:p>
+            <w:pPr>
+              <w:rPr>
+                <w:rFonts w:ascii="Poppins" w:hAnsi="Poppins" w:cs="Poppins"/>
+              </w:rPr>
+            </w:pPr>
+            <w:r>
+              <w:rPr>
+                <w:rFonts w:ascii="Poppins" w:hAnsi="Poppins" w:cs="Poppins"/>
+              </w:rPr>
+              <w:t>Date de publication de l’offre</w:t>
+            </w:r>
+          </w:p>
+        </w:tc>
+        <w:tc>
+          <w:tcPr>
+            <w:tcW w:w="1024" w:type="dxa"/>
+            <w:tcBorders>
+              <w:top w:val="single" w:sz="4" w:space="0" w:color="auto"/>
+              <w:left w:val="single" w:sz="4" w:space="0" w:color="auto"/>
+              <w:bottom w:val="single" w:sz="4" w:space="0" w:color="auto"/>
+              <w:right w:val="single" w:sz="4" w:space="0" w:color="auto"/>
+            </w:tcBorders>
+          </w:tcPr>
+          <w:p>
+            <w:pPr>
+              <w:rPr>
+                <w:rFonts w:ascii="Poppins" w:hAnsi="Poppins" w:cs="Poppins"/>
+              </w:rPr>
+            </w:pPr>
+            <w:r>
+              <w:rPr>
+                <w:rFonts w:ascii="Poppins" w:hAnsi="Poppins" w:cs="Poppins"/>
+              </w:rPr>
+              <w:t>D</w:t>
+            </w:r>
+          </w:p>
+        </w:tc>
+        <w:tc>
+          <w:tcPr>
+            <w:tcW w:w="986" w:type="dxa"/>
+            <w:tcBorders>
+              <w:top w:val="single" w:sz="4" w:space="0" w:color="auto"/>
+              <w:left w:val="single" w:sz="4" w:space="0" w:color="auto"/>
+              <w:bottom w:val="single" w:sz="4" w:space="0" w:color="auto"/>
+              <w:right w:val="single" w:sz="4" w:space="0" w:color="auto"/>
+            </w:tcBorders>
+          </w:tcPr>
+          <w:p>
+            <w:pPr>
+              <w:rPr>
+                <w:rFonts w:ascii="Poppins" w:hAnsi="Poppins" w:cs="Poppins"/>
+              </w:rPr>
+            </w:pPr>
+            <w:r>
+              <w:rPr>
+                <w:rFonts w:ascii="Poppins" w:hAnsi="Poppins" w:cs="Poppins"/>
+              </w:rPr>
+              <w:t>10</w:t>
+            </w:r>
+          </w:p>
+        </w:tc>
+        <w:tc>
+          <w:tcPr>
+            <w:tcW w:w="1133" w:type="dxa"/>
+            <w:tcBorders>
+              <w:top w:val="single" w:sz="4" w:space="0" w:color="auto"/>
+              <w:left w:val="single" w:sz="4" w:space="0" w:color="auto"/>
+              <w:bottom w:val="single" w:sz="4" w:space="0" w:color="auto"/>
+              <w:right w:val="single" w:sz="4" w:space="0" w:color="auto"/>
+            </w:tcBorders>
+          </w:tcPr>
+          <w:p>
+            <w:pPr>
+              <w:rPr>
+                <w:rFonts w:ascii="Poppins" w:hAnsi="Poppins" w:cs="Poppins"/>
+              </w:rPr>
+            </w:pPr>
+            <w:r>
+              <w:rPr>
+                <w:rFonts w:ascii="Poppins" w:hAnsi="Poppins" w:cs="Poppins"/>
+              </w:rPr>
+              <w:t>E/SIG</w:t>
+            </w:r>
+          </w:p>
+        </w:tc>
+        <w:tc>
+          <w:tcPr>
+            <w:tcW w:w="1830" w:type="dxa"/>
+            <w:tcBorders>
+              <w:top w:val="single" w:sz="4" w:space="0" w:color="auto"/>
+              <w:left w:val="single" w:sz="4" w:space="0" w:color="auto"/>
+              <w:bottom w:val="single" w:sz="4" w:space="0" w:color="auto"/>
+              <w:right w:val="single" w:sz="4" w:space="0" w:color="auto"/>
+            </w:tcBorders>
+          </w:tcPr>
+          <w:p>
+            <w:pPr>
+              <w:rPr>
+                <w:rFonts w:ascii="Poppins" w:hAnsi="Poppins" w:cs="Poppins"/>
+              </w:rPr>
+            </w:pPr>
+            <w:r>
+              <w:rPr>
+                <w:rFonts w:ascii="Poppins" w:hAnsi="Poppins" w:cs="Poppins"/>
+              </w:rPr>
+              <w:t>JJ/MM/AAAA</w:t>
+            </w:r>
+          </w:p>
+        </w:tc>
+      </w:tr>
+      <w:tr>
+        <w:trPr>
+          <w:trHeight w:val="269"/>
+        </w:trPr>
+        <w:tc>
+          <w:tcPr>
+            <w:tcW w:w="2348" w:type="dxa"/>
+            <w:tcBorders>
+              <w:top w:val="single" w:sz="4" w:space="0" w:color="auto"/>
+              <w:left w:val="single" w:sz="4" w:space="0" w:color="auto"/>
+              <w:bottom w:val="single" w:sz="4" w:space="0" w:color="auto"/>
+              <w:right w:val="single" w:sz="4" w:space="0" w:color="auto"/>
+            </w:tcBorders>
+          </w:tcPr>
+          <w:p>
+            <w:pPr>
+              <w:rPr>
+                <w:rFonts w:ascii="Poppins" w:hAnsi="Poppins" w:cs="Poppins"/>
+              </w:rPr>
+            </w:pPr>
+            <w:proofErr w:type="spellStart"/>
+            <w:proofErr w:type="gramStart"/>
+            <w:r>
+              <w:rPr>
+                <w:rFonts w:ascii="Poppins" w:hAnsi="Poppins" w:cs="Poppins"/>
+              </w:rPr>
+              <w:t>poste</w:t>
+            </w:r>
+            <w:proofErr w:type="gramEnd"/>
+            <w:r>
+              <w:rPr>
+                <w:rFonts w:ascii="Poppins" w:hAnsi="Poppins" w:cs="Poppins"/>
+              </w:rPr>
+              <w:t>_offre</w:t>
+            </w:r>
+            <w:proofErr w:type="spellEnd"/>
+          </w:p>
+        </w:tc>
+        <w:tc>
+          <w:tcPr>
+            <w:tcW w:w="2540" w:type="dxa"/>
+            <w:tcBorders>
+              <w:top w:val="single" w:sz="4" w:space="0" w:color="auto"/>
+              <w:left w:val="single" w:sz="4" w:space="0" w:color="auto"/>
+              <w:bottom w:val="single" w:sz="4" w:space="0" w:color="auto"/>
+              <w:right w:val="single" w:sz="4" w:space="0" w:color="auto"/>
+            </w:tcBorders>
+          </w:tcPr>
+          <w:p>
+            <w:pPr>
+              <w:rPr>
+                <w:rFonts w:ascii="Poppins" w:hAnsi="Poppins" w:cs="Poppins"/>
+              </w:rPr>
+            </w:pPr>
+            <w:r>
+              <w:rPr>
+                <w:rFonts w:ascii="Poppins" w:hAnsi="Poppins" w:cs="Poppins"/>
+              </w:rPr>
+              <w:t>Poste de l’offre</w:t>
+            </w:r>
+          </w:p>
+        </w:tc>
+        <w:tc>
+          <w:tcPr>
+            <w:tcW w:w="1024" w:type="dxa"/>
+            <w:tcBorders>
+              <w:top w:val="single" w:sz="4" w:space="0" w:color="auto"/>
+              <w:left w:val="single" w:sz="4" w:space="0" w:color="auto"/>
+              <w:bottom w:val="single" w:sz="4" w:space="0" w:color="auto"/>
+              <w:right w:val="single" w:sz="4" w:space="0" w:color="auto"/>
+            </w:tcBorders>
+          </w:tcPr>
+          <w:p>
+            <w:pPr>
+              <w:rPr>
+                <w:rFonts w:ascii="Poppins" w:hAnsi="Poppins" w:cs="Poppins"/>
+              </w:rPr>
+            </w:pPr>
+            <w:r>
+              <w:rPr>
+                <w:rFonts w:ascii="Poppins" w:hAnsi="Poppins" w:cs="Poppins"/>
+              </w:rPr>
+              <w:t>AN</w:t>
+            </w:r>
+          </w:p>
+        </w:tc>
+        <w:tc>
+          <w:tcPr>
+            <w:tcW w:w="986" w:type="dxa"/>
+            <w:tcBorders>
+              <w:top w:val="single" w:sz="4" w:space="0" w:color="auto"/>
+              <w:left w:val="single" w:sz="4" w:space="0" w:color="auto"/>
+              <w:bottom w:val="single" w:sz="4" w:space="0" w:color="auto"/>
+              <w:right w:val="single" w:sz="4" w:space="0" w:color="auto"/>
+            </w:tcBorders>
+          </w:tcPr>
+          <w:p>
+            <w:pPr>
+              <w:rPr>
+                <w:rFonts w:ascii="Poppins" w:hAnsi="Poppins" w:cs="Poppins"/>
+              </w:rPr>
+            </w:pPr>
+            <w:r>
+              <w:rPr>
+                <w:rFonts w:ascii="Poppins" w:hAnsi="Poppins" w:cs="Poppins"/>
+              </w:rPr>
+              <w:t>50</w:t>
+            </w:r>
+          </w:p>
+        </w:tc>
+        <w:tc>
+          <w:tcPr>
+            <w:tcW w:w="1133" w:type="dxa"/>
+            <w:tcBorders>
+              <w:top w:val="single" w:sz="4" w:space="0" w:color="auto"/>
+              <w:left w:val="single" w:sz="4" w:space="0" w:color="auto"/>
+              <w:bottom w:val="single" w:sz="4" w:space="0" w:color="auto"/>
+              <w:right w:val="single" w:sz="4" w:space="0" w:color="auto"/>
+            </w:tcBorders>
+          </w:tcPr>
+          <w:p>
+            <w:pPr>
+              <w:rPr>
+                <w:rFonts w:ascii="Poppins" w:hAnsi="Poppins" w:cs="Poppins"/>
+              </w:rPr>
+            </w:pPr>
+            <w:r>
+              <w:rPr>
+                <w:rFonts w:ascii="Poppins" w:hAnsi="Poppins" w:cs="Poppins"/>
+              </w:rPr>
+              <w:t>E/SIG</w:t>
+            </w:r>
+          </w:p>
+        </w:tc>
+        <w:tc>
+          <w:tcPr>
+            <w:tcW w:w="1830" w:type="dxa"/>
+            <w:tcBorders>
+              <w:top w:val="single" w:sz="4" w:space="0" w:color="auto"/>
+              <w:left w:val="single" w:sz="4" w:space="0" w:color="auto"/>
+              <w:bottom w:val="single" w:sz="4" w:space="0" w:color="auto"/>
+              <w:right w:val="single" w:sz="4" w:space="0" w:color="auto"/>
+            </w:tcBorders>
+          </w:tcPr>
+          <w:p>
+            <w:pPr>
+              <w:rPr>
+                <w:rFonts w:ascii="Poppins" w:hAnsi="Poppins" w:cs="Poppins"/>
+              </w:rPr>
+            </w:pPr>
+          </w:p>
+        </w:tc>
+      </w:tr>
+      <w:tr>
+        <w:trPr>
+          <w:trHeight w:val="269"/>
+        </w:trPr>
+        <w:tc>
+          <w:tcPr>
+            <w:tcW w:w="2348" w:type="dxa"/>
+            <w:tcBorders>
+              <w:top w:val="single" w:sz="4" w:space="0" w:color="auto"/>
+              <w:left w:val="single" w:sz="4" w:space="0" w:color="auto"/>
+              <w:bottom w:val="single" w:sz="4" w:space="0" w:color="auto"/>
+              <w:right w:val="single" w:sz="4" w:space="0" w:color="auto"/>
+            </w:tcBorders>
+          </w:tcPr>
+          <w:p>
+            <w:pPr>
+              <w:rPr>
+                <w:rFonts w:ascii="Poppins" w:hAnsi="Poppins" w:cs="Poppins"/>
+              </w:rPr>
+            </w:pPr>
+            <w:proofErr w:type="spellStart"/>
+            <w:proofErr w:type="gramStart"/>
+            <w:r>
+              <w:rPr>
+                <w:rFonts w:ascii="Poppins" w:hAnsi="Poppins" w:cs="Poppins"/>
+              </w:rPr>
+              <w:t>details</w:t>
+            </w:r>
+            <w:proofErr w:type="gramEnd"/>
+            <w:r>
+              <w:rPr>
+                <w:rFonts w:ascii="Poppins" w:hAnsi="Poppins" w:cs="Poppins"/>
+              </w:rPr>
+              <w:t>_offre</w:t>
+            </w:r>
+            <w:proofErr w:type="spellEnd"/>
+          </w:p>
+        </w:tc>
+        <w:tc>
+          <w:tcPr>
+            <w:tcW w:w="2540" w:type="dxa"/>
+            <w:tcBorders>
+              <w:top w:val="single" w:sz="4" w:space="0" w:color="auto"/>
+              <w:left w:val="single" w:sz="4" w:space="0" w:color="auto"/>
+              <w:bottom w:val="single" w:sz="4" w:space="0" w:color="auto"/>
+              <w:right w:val="single" w:sz="4" w:space="0" w:color="auto"/>
+            </w:tcBorders>
+          </w:tcPr>
+          <w:p>
+            <w:pPr>
+              <w:rPr>
+                <w:rFonts w:ascii="Poppins" w:hAnsi="Poppins" w:cs="Poppins"/>
+              </w:rPr>
+            </w:pPr>
+            <w:r>
+              <w:rPr>
+                <w:rFonts w:ascii="Poppins" w:hAnsi="Poppins" w:cs="Poppins"/>
+              </w:rPr>
+              <w:t>Détails de l’offre</w:t>
+            </w:r>
+          </w:p>
+        </w:tc>
+        <w:tc>
+          <w:tcPr>
+            <w:tcW w:w="1024" w:type="dxa"/>
+            <w:tcBorders>
+              <w:top w:val="single" w:sz="4" w:space="0" w:color="auto"/>
+              <w:left w:val="single" w:sz="4" w:space="0" w:color="auto"/>
+              <w:bottom w:val="single" w:sz="4" w:space="0" w:color="auto"/>
+              <w:right w:val="single" w:sz="4" w:space="0" w:color="auto"/>
+            </w:tcBorders>
+          </w:tcPr>
+          <w:p>
+            <w:pPr>
+              <w:rPr>
+                <w:rFonts w:ascii="Poppins" w:hAnsi="Poppins" w:cs="Poppins"/>
+              </w:rPr>
+            </w:pPr>
+            <w:r>
+              <w:rPr>
+                <w:rFonts w:ascii="Poppins" w:hAnsi="Poppins" w:cs="Poppins"/>
+              </w:rPr>
+              <w:t>AN</w:t>
+            </w:r>
+          </w:p>
+        </w:tc>
+        <w:tc>
+          <w:tcPr>
+            <w:tcW w:w="986" w:type="dxa"/>
+            <w:tcBorders>
+              <w:top w:val="single" w:sz="4" w:space="0" w:color="auto"/>
+              <w:left w:val="single" w:sz="4" w:space="0" w:color="auto"/>
+              <w:bottom w:val="single" w:sz="4" w:space="0" w:color="auto"/>
+              <w:right w:val="single" w:sz="4" w:space="0" w:color="auto"/>
+            </w:tcBorders>
+          </w:tcPr>
+          <w:p>
+            <w:pPr>
+              <w:rPr>
+                <w:rFonts w:ascii="Poppins" w:hAnsi="Poppins" w:cs="Poppins"/>
+              </w:rPr>
+            </w:pPr>
+            <w:r>
+              <w:rPr>
+                <w:rFonts w:ascii="Poppins" w:hAnsi="Poppins" w:cs="Poppins"/>
+              </w:rPr>
+              <w:t>255</w:t>
+            </w:r>
+          </w:p>
+        </w:tc>
+        <w:tc>
+          <w:tcPr>
+            <w:tcW w:w="1133" w:type="dxa"/>
+            <w:tcBorders>
+              <w:top w:val="single" w:sz="4" w:space="0" w:color="auto"/>
+              <w:left w:val="single" w:sz="4" w:space="0" w:color="auto"/>
+              <w:bottom w:val="single" w:sz="4" w:space="0" w:color="auto"/>
+              <w:right w:val="single" w:sz="4" w:space="0" w:color="auto"/>
+            </w:tcBorders>
+          </w:tcPr>
+          <w:p>
+            <w:pPr>
+              <w:rPr>
+                <w:rFonts w:ascii="Poppins" w:hAnsi="Poppins" w:cs="Poppins"/>
+              </w:rPr>
+            </w:pPr>
+            <w:r>
+              <w:rPr>
+                <w:rFonts w:ascii="Poppins" w:hAnsi="Poppins" w:cs="Poppins"/>
+              </w:rPr>
+              <w:t>E/SIG</w:t>
+            </w:r>
+          </w:p>
+        </w:tc>
+        <w:tc>
+          <w:tcPr>
+            <w:tcW w:w="1830" w:type="dxa"/>
+            <w:tcBorders>
+              <w:top w:val="single" w:sz="4" w:space="0" w:color="auto"/>
+              <w:left w:val="single" w:sz="4" w:space="0" w:color="auto"/>
+              <w:bottom w:val="single" w:sz="4" w:space="0" w:color="auto"/>
+              <w:right w:val="single" w:sz="4" w:space="0" w:color="auto"/>
+            </w:tcBorders>
+          </w:tcPr>
+          <w:p>
+            <w:pPr>
+              <w:rPr>
+                <w:rFonts w:ascii="Poppins" w:hAnsi="Poppins" w:cs="Poppins"/>
+              </w:rPr>
+            </w:pPr>
+          </w:p>
+        </w:tc>
+      </w:tr>
+      <w:tr>
+        <w:trPr>
+          <w:trHeight w:val="269"/>
+        </w:trPr>
+        <w:tc>
+          <w:tcPr>
+            <w:tcW w:w="2348" w:type="dxa"/>
+            <w:tcBorders>
+              <w:top w:val="single" w:sz="4" w:space="0" w:color="auto"/>
+              <w:left w:val="single" w:sz="4" w:space="0" w:color="auto"/>
+              <w:bottom w:val="single" w:sz="4" w:space="0" w:color="auto"/>
+              <w:right w:val="single" w:sz="4" w:space="0" w:color="auto"/>
+            </w:tcBorders>
+          </w:tcPr>
+          <w:p>
+            <w:pPr>
+              <w:rPr>
+                <w:rFonts w:ascii="Poppins" w:hAnsi="Poppins" w:cs="Poppins"/>
+              </w:rPr>
+            </w:pPr>
+            <w:proofErr w:type="spellStart"/>
+            <w:proofErr w:type="gramStart"/>
+            <w:r>
+              <w:rPr>
+                <w:rFonts w:ascii="Poppins" w:hAnsi="Poppins" w:cs="Poppins"/>
+              </w:rPr>
+              <w:t>id</w:t>
+            </w:r>
+            <w:proofErr w:type="gramEnd"/>
+            <w:r>
+              <w:rPr>
+                <w:rFonts w:ascii="Poppins" w:hAnsi="Poppins" w:cs="Poppins"/>
+              </w:rPr>
+              <w:t>_dip</w:t>
+            </w:r>
+            <w:proofErr w:type="spellEnd"/>
+          </w:p>
+        </w:tc>
+        <w:tc>
+          <w:tcPr>
+            <w:tcW w:w="2540" w:type="dxa"/>
+            <w:tcBorders>
+              <w:top w:val="single" w:sz="4" w:space="0" w:color="auto"/>
+              <w:left w:val="single" w:sz="4" w:space="0" w:color="auto"/>
+              <w:bottom w:val="single" w:sz="4" w:space="0" w:color="auto"/>
+              <w:right w:val="single" w:sz="4" w:space="0" w:color="auto"/>
+            </w:tcBorders>
+          </w:tcPr>
+          <w:p>
+            <w:pPr>
+              <w:rPr>
+                <w:rFonts w:ascii="Poppins" w:hAnsi="Poppins" w:cs="Poppins"/>
+              </w:rPr>
+            </w:pPr>
+            <w:r>
+              <w:rPr>
+                <w:rFonts w:ascii="Poppins" w:hAnsi="Poppins" w:cs="Poppins"/>
+              </w:rPr>
+              <w:t>Numéro du diplôme</w:t>
+            </w:r>
+          </w:p>
+        </w:tc>
+        <w:tc>
+          <w:tcPr>
+            <w:tcW w:w="1024" w:type="dxa"/>
+            <w:tcBorders>
+              <w:top w:val="single" w:sz="4" w:space="0" w:color="auto"/>
+              <w:left w:val="single" w:sz="4" w:space="0" w:color="auto"/>
+              <w:bottom w:val="single" w:sz="4" w:space="0" w:color="auto"/>
+              <w:right w:val="single" w:sz="4" w:space="0" w:color="auto"/>
+            </w:tcBorders>
+          </w:tcPr>
+          <w:p>
+            <w:pPr>
+              <w:rPr>
+                <w:rFonts w:ascii="Poppins" w:hAnsi="Poppins" w:cs="Poppins"/>
+              </w:rPr>
+            </w:pPr>
+            <w:r>
+              <w:rPr>
+                <w:rFonts w:ascii="Poppins" w:hAnsi="Poppins" w:cs="Poppins"/>
+              </w:rPr>
+              <w:t>N</w:t>
+            </w:r>
+          </w:p>
+        </w:tc>
+        <w:tc>
+          <w:tcPr>
+            <w:tcW w:w="986" w:type="dxa"/>
+            <w:tcBorders>
+              <w:top w:val="single" w:sz="4" w:space="0" w:color="auto"/>
+              <w:left w:val="single" w:sz="4" w:space="0" w:color="auto"/>
+              <w:bottom w:val="single" w:sz="4" w:space="0" w:color="auto"/>
+              <w:right w:val="single" w:sz="4" w:space="0" w:color="auto"/>
+            </w:tcBorders>
+          </w:tcPr>
+          <w:p>
+            <w:pPr>
+              <w:rPr>
+                <w:rFonts w:ascii="Poppins" w:hAnsi="Poppins" w:cs="Poppins"/>
+              </w:rPr>
+            </w:pPr>
+            <w:r>
+              <w:rPr>
+                <w:rFonts w:ascii="Poppins" w:hAnsi="Poppins" w:cs="Poppins"/>
+              </w:rPr>
+              <w:t>8</w:t>
+            </w:r>
+          </w:p>
+        </w:tc>
+        <w:tc>
+          <w:tcPr>
+            <w:tcW w:w="1133" w:type="dxa"/>
+            <w:tcBorders>
+              <w:top w:val="single" w:sz="4" w:space="0" w:color="auto"/>
+              <w:left w:val="single" w:sz="4" w:space="0" w:color="auto"/>
+              <w:bottom w:val="single" w:sz="4" w:space="0" w:color="auto"/>
+              <w:right w:val="single" w:sz="4" w:space="0" w:color="auto"/>
+            </w:tcBorders>
+          </w:tcPr>
+          <w:p>
+            <w:pPr>
+              <w:rPr>
+                <w:rFonts w:ascii="Poppins" w:hAnsi="Poppins" w:cs="Poppins"/>
+              </w:rPr>
+            </w:pPr>
+            <w:r>
+              <w:rPr>
+                <w:rFonts w:ascii="Poppins" w:hAnsi="Poppins" w:cs="Poppins"/>
+              </w:rPr>
+              <w:t>E/SIG</w:t>
+            </w:r>
+          </w:p>
+        </w:tc>
+        <w:tc>
+          <w:tcPr>
+            <w:tcW w:w="1830" w:type="dxa"/>
+            <w:tcBorders>
+              <w:top w:val="single" w:sz="4" w:space="0" w:color="auto"/>
+              <w:left w:val="single" w:sz="4" w:space="0" w:color="auto"/>
+              <w:bottom w:val="single" w:sz="4" w:space="0" w:color="auto"/>
+              <w:right w:val="single" w:sz="4" w:space="0" w:color="auto"/>
+            </w:tcBorders>
+          </w:tcPr>
+          <w:p>
+            <w:pPr>
+              <w:rPr>
+                <w:rFonts w:ascii="Poppins" w:hAnsi="Poppins" w:cs="Poppins"/>
+              </w:rPr>
+            </w:pPr>
+          </w:p>
+        </w:tc>
+      </w:tr>
+      <w:tr>
+        <w:trPr>
+          <w:trHeight w:val="269"/>
+        </w:trPr>
+        <w:tc>
+          <w:tcPr>
+            <w:tcW w:w="2348" w:type="dxa"/>
+            <w:tcBorders>
+              <w:top w:val="single" w:sz="4" w:space="0" w:color="auto"/>
+              <w:left w:val="single" w:sz="4" w:space="0" w:color="auto"/>
+              <w:bottom w:val="single" w:sz="4" w:space="0" w:color="auto"/>
+              <w:right w:val="single" w:sz="4" w:space="0" w:color="auto"/>
+            </w:tcBorders>
+          </w:tcPr>
+          <w:p>
+            <w:pPr>
+              <w:rPr>
+                <w:rFonts w:ascii="Poppins" w:hAnsi="Poppins" w:cs="Poppins"/>
+              </w:rPr>
+            </w:pPr>
+            <w:proofErr w:type="spellStart"/>
+            <w:proofErr w:type="gramStart"/>
+            <w:r>
+              <w:rPr>
+                <w:rFonts w:ascii="Poppins" w:hAnsi="Poppins" w:cs="Poppins"/>
+              </w:rPr>
+              <w:t>titre</w:t>
+            </w:r>
+            <w:proofErr w:type="gramEnd"/>
+            <w:r>
+              <w:rPr>
+                <w:rFonts w:ascii="Poppins" w:hAnsi="Poppins" w:cs="Poppins"/>
+              </w:rPr>
+              <w:t>_dip</w:t>
+            </w:r>
+            <w:proofErr w:type="spellEnd"/>
+          </w:p>
+        </w:tc>
+        <w:tc>
+          <w:tcPr>
+            <w:tcW w:w="2540" w:type="dxa"/>
+            <w:tcBorders>
+              <w:top w:val="single" w:sz="4" w:space="0" w:color="auto"/>
+              <w:left w:val="single" w:sz="4" w:space="0" w:color="auto"/>
+              <w:bottom w:val="single" w:sz="4" w:space="0" w:color="auto"/>
+              <w:right w:val="single" w:sz="4" w:space="0" w:color="auto"/>
+            </w:tcBorders>
+          </w:tcPr>
+          <w:p>
+            <w:pPr>
+              <w:rPr>
+                <w:rFonts w:ascii="Poppins" w:hAnsi="Poppins" w:cs="Poppins"/>
+              </w:rPr>
+            </w:pPr>
+            <w:r>
+              <w:rPr>
+                <w:rFonts w:ascii="Poppins" w:hAnsi="Poppins" w:cs="Poppins"/>
+              </w:rPr>
+              <w:t>Titre du diplôme</w:t>
+            </w:r>
+          </w:p>
+        </w:tc>
+        <w:tc>
+          <w:tcPr>
+            <w:tcW w:w="1024" w:type="dxa"/>
+            <w:tcBorders>
+              <w:top w:val="single" w:sz="4" w:space="0" w:color="auto"/>
+              <w:left w:val="single" w:sz="4" w:space="0" w:color="auto"/>
+              <w:bottom w:val="single" w:sz="4" w:space="0" w:color="auto"/>
+              <w:right w:val="single" w:sz="4" w:space="0" w:color="auto"/>
+            </w:tcBorders>
+          </w:tcPr>
+          <w:p>
+            <w:pPr>
+              <w:rPr>
+                <w:rFonts w:ascii="Poppins" w:hAnsi="Poppins" w:cs="Poppins"/>
+              </w:rPr>
+            </w:pPr>
+            <w:r>
+              <w:rPr>
+                <w:rFonts w:ascii="Poppins" w:hAnsi="Poppins" w:cs="Poppins"/>
+              </w:rPr>
+              <w:t>AN</w:t>
+            </w:r>
+          </w:p>
+        </w:tc>
+        <w:tc>
+          <w:tcPr>
+            <w:tcW w:w="986" w:type="dxa"/>
+            <w:tcBorders>
+              <w:top w:val="single" w:sz="4" w:space="0" w:color="auto"/>
+              <w:left w:val="single" w:sz="4" w:space="0" w:color="auto"/>
+              <w:bottom w:val="single" w:sz="4" w:space="0" w:color="auto"/>
+              <w:right w:val="single" w:sz="4" w:space="0" w:color="auto"/>
+            </w:tcBorders>
+          </w:tcPr>
+          <w:p>
+            <w:pPr>
+              <w:rPr>
+                <w:rFonts w:ascii="Poppins" w:hAnsi="Poppins" w:cs="Poppins"/>
+              </w:rPr>
+            </w:pPr>
+            <w:r>
+              <w:rPr>
+                <w:rFonts w:ascii="Poppins" w:hAnsi="Poppins" w:cs="Poppins"/>
+              </w:rPr>
+              <w:t>50</w:t>
+            </w:r>
+          </w:p>
+        </w:tc>
+        <w:tc>
+          <w:tcPr>
+            <w:tcW w:w="1133" w:type="dxa"/>
+            <w:tcBorders>
+              <w:top w:val="single" w:sz="4" w:space="0" w:color="auto"/>
+              <w:left w:val="single" w:sz="4" w:space="0" w:color="auto"/>
+              <w:bottom w:val="single" w:sz="4" w:space="0" w:color="auto"/>
+              <w:right w:val="single" w:sz="4" w:space="0" w:color="auto"/>
+            </w:tcBorders>
+          </w:tcPr>
+          <w:p>
+            <w:pPr>
+              <w:rPr>
+                <w:rFonts w:ascii="Poppins" w:hAnsi="Poppins" w:cs="Poppins"/>
+              </w:rPr>
+            </w:pPr>
+            <w:r>
+              <w:rPr>
+                <w:rFonts w:ascii="Poppins" w:hAnsi="Poppins" w:cs="Poppins"/>
+              </w:rPr>
+              <w:t>E/SIG</w:t>
+            </w:r>
+          </w:p>
+        </w:tc>
+        <w:tc>
+          <w:tcPr>
+            <w:tcW w:w="1830" w:type="dxa"/>
+            <w:tcBorders>
+              <w:top w:val="single" w:sz="4" w:space="0" w:color="auto"/>
+              <w:left w:val="single" w:sz="4" w:space="0" w:color="auto"/>
+              <w:bottom w:val="single" w:sz="4" w:space="0" w:color="auto"/>
+              <w:right w:val="single" w:sz="4" w:space="0" w:color="auto"/>
+            </w:tcBorders>
+          </w:tcPr>
+          <w:p>
+            <w:pPr>
+              <w:rPr>
+                <w:rFonts w:ascii="Poppins" w:hAnsi="Poppins" w:cs="Poppins"/>
+              </w:rPr>
+            </w:pPr>
+          </w:p>
+        </w:tc>
+      </w:tr>
+      <w:tr>
+        <w:trPr>
+          <w:trHeight w:val="269"/>
+        </w:trPr>
+        <w:tc>
+          <w:tcPr>
+            <w:tcW w:w="2348" w:type="dxa"/>
+            <w:tcBorders>
+              <w:top w:val="single" w:sz="4" w:space="0" w:color="auto"/>
+              <w:left w:val="single" w:sz="4" w:space="0" w:color="auto"/>
+              <w:bottom w:val="single" w:sz="4" w:space="0" w:color="auto"/>
+              <w:right w:val="single" w:sz="4" w:space="0" w:color="auto"/>
+            </w:tcBorders>
+          </w:tcPr>
+          <w:p>
+            <w:pPr>
+              <w:rPr>
+                <w:rFonts w:ascii="Poppins" w:hAnsi="Poppins" w:cs="Poppins"/>
+              </w:rPr>
+            </w:pPr>
+            <w:proofErr w:type="spellStart"/>
+            <w:proofErr w:type="gramStart"/>
+            <w:r>
+              <w:rPr>
+                <w:rFonts w:ascii="Poppins" w:hAnsi="Poppins" w:cs="Poppins"/>
+              </w:rPr>
+              <w:t>cycle</w:t>
+            </w:r>
+            <w:proofErr w:type="gramEnd"/>
+            <w:r>
+              <w:rPr>
+                <w:rFonts w:ascii="Poppins" w:hAnsi="Poppins" w:cs="Poppins"/>
+              </w:rPr>
+              <w:t>_dip</w:t>
+            </w:r>
+            <w:proofErr w:type="spellEnd"/>
+          </w:p>
+        </w:tc>
+        <w:tc>
+          <w:tcPr>
+            <w:tcW w:w="2540" w:type="dxa"/>
+            <w:tcBorders>
+              <w:top w:val="single" w:sz="4" w:space="0" w:color="auto"/>
+              <w:left w:val="single" w:sz="4" w:space="0" w:color="auto"/>
+              <w:bottom w:val="single" w:sz="4" w:space="0" w:color="auto"/>
+              <w:right w:val="single" w:sz="4" w:space="0" w:color="auto"/>
+            </w:tcBorders>
+          </w:tcPr>
+          <w:p>
+            <w:pPr>
+              <w:rPr>
+                <w:rFonts w:ascii="Poppins" w:hAnsi="Poppins" w:cs="Poppins"/>
+              </w:rPr>
+            </w:pPr>
+            <w:r>
+              <w:rPr>
+                <w:rFonts w:ascii="Poppins" w:hAnsi="Poppins" w:cs="Poppins"/>
+              </w:rPr>
+              <w:t>Cycle du diplôme</w:t>
+            </w:r>
+          </w:p>
+        </w:tc>
+        <w:tc>
+          <w:tcPr>
+            <w:tcW w:w="1024" w:type="dxa"/>
+            <w:tcBorders>
+              <w:top w:val="single" w:sz="4" w:space="0" w:color="auto"/>
+              <w:left w:val="single" w:sz="4" w:space="0" w:color="auto"/>
+              <w:bottom w:val="single" w:sz="4" w:space="0" w:color="auto"/>
+              <w:right w:val="single" w:sz="4" w:space="0" w:color="auto"/>
+            </w:tcBorders>
+          </w:tcPr>
+          <w:p>
+            <w:pPr>
+              <w:rPr>
+                <w:rFonts w:ascii="Poppins" w:hAnsi="Poppins" w:cs="Poppins"/>
+              </w:rPr>
+            </w:pPr>
+            <w:r>
+              <w:rPr>
+                <w:rFonts w:ascii="Poppins" w:hAnsi="Poppins" w:cs="Poppins"/>
+              </w:rPr>
+              <w:t>A</w:t>
+            </w:r>
+          </w:p>
+        </w:tc>
+        <w:tc>
+          <w:tcPr>
+            <w:tcW w:w="986" w:type="dxa"/>
+            <w:tcBorders>
+              <w:top w:val="single" w:sz="4" w:space="0" w:color="auto"/>
+              <w:left w:val="single" w:sz="4" w:space="0" w:color="auto"/>
+              <w:bottom w:val="single" w:sz="4" w:space="0" w:color="auto"/>
+              <w:right w:val="single" w:sz="4" w:space="0" w:color="auto"/>
+            </w:tcBorders>
+          </w:tcPr>
+          <w:p>
+            <w:pPr>
+              <w:rPr>
+                <w:rFonts w:ascii="Poppins" w:hAnsi="Poppins" w:cs="Poppins"/>
+              </w:rPr>
+            </w:pPr>
+            <w:r>
+              <w:rPr>
+                <w:rFonts w:ascii="Poppins" w:hAnsi="Poppins" w:cs="Poppins"/>
+              </w:rPr>
+              <w:t>25</w:t>
+            </w:r>
+          </w:p>
+        </w:tc>
+        <w:tc>
+          <w:tcPr>
+            <w:tcW w:w="1133" w:type="dxa"/>
+            <w:tcBorders>
+              <w:top w:val="single" w:sz="4" w:space="0" w:color="auto"/>
+              <w:left w:val="single" w:sz="4" w:space="0" w:color="auto"/>
+              <w:bottom w:val="single" w:sz="4" w:space="0" w:color="auto"/>
+              <w:right w:val="single" w:sz="4" w:space="0" w:color="auto"/>
+            </w:tcBorders>
+          </w:tcPr>
+          <w:p>
+            <w:pPr>
+              <w:rPr>
+                <w:rFonts w:ascii="Poppins" w:hAnsi="Poppins" w:cs="Poppins"/>
+              </w:rPr>
+            </w:pPr>
+            <w:r>
+              <w:rPr>
+                <w:rFonts w:ascii="Poppins" w:hAnsi="Poppins" w:cs="Poppins"/>
+              </w:rPr>
+              <w:t>E/SIG</w:t>
+            </w:r>
+          </w:p>
+        </w:tc>
+        <w:tc>
+          <w:tcPr>
+            <w:tcW w:w="1830" w:type="dxa"/>
+            <w:tcBorders>
+              <w:top w:val="single" w:sz="4" w:space="0" w:color="auto"/>
+              <w:left w:val="single" w:sz="4" w:space="0" w:color="auto"/>
+              <w:bottom w:val="single" w:sz="4" w:space="0" w:color="auto"/>
+              <w:right w:val="single" w:sz="4" w:space="0" w:color="auto"/>
+            </w:tcBorders>
+          </w:tcPr>
+          <w:p>
+            <w:pPr>
+              <w:rPr>
+                <w:rFonts w:ascii="Poppins" w:hAnsi="Poppins" w:cs="Poppins"/>
+              </w:rPr>
+            </w:pPr>
+            <w:r>
+              <w:rPr>
+                <w:rFonts w:ascii="Poppins" w:hAnsi="Poppins" w:cs="Poppins"/>
+              </w:rPr>
+              <w:t>TS/ING</w:t>
+            </w:r>
+          </w:p>
+        </w:tc>
+      </w:tr>
+      <w:tr>
+        <w:trPr>
+          <w:trHeight w:val="269"/>
+        </w:trPr>
+        <w:tc>
+          <w:tcPr>
+            <w:tcW w:w="2348" w:type="dxa"/>
+            <w:tcBorders>
+              <w:top w:val="single" w:sz="4" w:space="0" w:color="auto"/>
+              <w:left w:val="single" w:sz="4" w:space="0" w:color="auto"/>
+              <w:bottom w:val="single" w:sz="4" w:space="0" w:color="auto"/>
+              <w:right w:val="single" w:sz="4" w:space="0" w:color="auto"/>
+            </w:tcBorders>
+          </w:tcPr>
+          <w:p>
+            <w:pPr>
+              <w:rPr>
+                <w:rFonts w:ascii="Poppins" w:hAnsi="Poppins" w:cs="Poppins"/>
+              </w:rPr>
+            </w:pPr>
+            <w:proofErr w:type="spellStart"/>
+            <w:proofErr w:type="gramStart"/>
+            <w:r>
+              <w:rPr>
+                <w:rFonts w:ascii="Poppins" w:hAnsi="Poppins" w:cs="Poppins"/>
+              </w:rPr>
+              <w:t>annee</w:t>
+            </w:r>
+            <w:proofErr w:type="gramEnd"/>
+            <w:r>
+              <w:rPr>
+                <w:rFonts w:ascii="Poppins" w:hAnsi="Poppins" w:cs="Poppins"/>
+              </w:rPr>
+              <w:t>_obtention</w:t>
+            </w:r>
+            <w:proofErr w:type="spellEnd"/>
+          </w:p>
+        </w:tc>
+        <w:tc>
+          <w:tcPr>
+            <w:tcW w:w="2540" w:type="dxa"/>
+            <w:tcBorders>
+              <w:top w:val="single" w:sz="4" w:space="0" w:color="auto"/>
+              <w:left w:val="single" w:sz="4" w:space="0" w:color="auto"/>
+              <w:bottom w:val="single" w:sz="4" w:space="0" w:color="auto"/>
+              <w:right w:val="single" w:sz="4" w:space="0" w:color="auto"/>
+            </w:tcBorders>
+          </w:tcPr>
+          <w:p>
+            <w:pPr>
+              <w:rPr>
+                <w:rFonts w:ascii="Poppins" w:hAnsi="Poppins" w:cs="Poppins"/>
+              </w:rPr>
+            </w:pPr>
+            <w:r>
+              <w:rPr>
+                <w:rFonts w:ascii="Poppins" w:hAnsi="Poppins" w:cs="Poppins"/>
+              </w:rPr>
+              <w:t>Année d’obtention du diplôme</w:t>
+            </w:r>
+          </w:p>
+        </w:tc>
+        <w:tc>
+          <w:tcPr>
+            <w:tcW w:w="1024" w:type="dxa"/>
+            <w:tcBorders>
+              <w:top w:val="single" w:sz="4" w:space="0" w:color="auto"/>
+              <w:left w:val="single" w:sz="4" w:space="0" w:color="auto"/>
+              <w:bottom w:val="single" w:sz="4" w:space="0" w:color="auto"/>
+              <w:right w:val="single" w:sz="4" w:space="0" w:color="auto"/>
+            </w:tcBorders>
+          </w:tcPr>
+          <w:p>
+            <w:pPr>
+              <w:rPr>
+                <w:rFonts w:ascii="Poppins" w:hAnsi="Poppins" w:cs="Poppins"/>
+              </w:rPr>
+            </w:pPr>
+            <w:r>
+              <w:rPr>
+                <w:rFonts w:ascii="Poppins" w:hAnsi="Poppins" w:cs="Poppins"/>
+              </w:rPr>
+              <w:t>D</w:t>
+            </w:r>
+          </w:p>
+        </w:tc>
+        <w:tc>
+          <w:tcPr>
+            <w:tcW w:w="986" w:type="dxa"/>
+            <w:tcBorders>
+              <w:top w:val="single" w:sz="4" w:space="0" w:color="auto"/>
+              <w:left w:val="single" w:sz="4" w:space="0" w:color="auto"/>
+              <w:bottom w:val="single" w:sz="4" w:space="0" w:color="auto"/>
+              <w:right w:val="single" w:sz="4" w:space="0" w:color="auto"/>
+            </w:tcBorders>
+          </w:tcPr>
+          <w:p>
+            <w:pPr>
+              <w:rPr>
+                <w:rFonts w:ascii="Poppins" w:hAnsi="Poppins" w:cs="Poppins"/>
+              </w:rPr>
+            </w:pPr>
+            <w:r>
+              <w:rPr>
+                <w:rFonts w:ascii="Poppins" w:hAnsi="Poppins" w:cs="Poppins"/>
+              </w:rPr>
+              <w:t>4</w:t>
+            </w:r>
+          </w:p>
+        </w:tc>
+        <w:tc>
+          <w:tcPr>
+            <w:tcW w:w="1133" w:type="dxa"/>
+            <w:tcBorders>
+              <w:top w:val="single" w:sz="4" w:space="0" w:color="auto"/>
+              <w:left w:val="single" w:sz="4" w:space="0" w:color="auto"/>
+              <w:bottom w:val="single" w:sz="4" w:space="0" w:color="auto"/>
+              <w:right w:val="single" w:sz="4" w:space="0" w:color="auto"/>
+            </w:tcBorders>
+          </w:tcPr>
+          <w:p>
+            <w:pPr>
+              <w:rPr>
+                <w:rFonts w:ascii="Poppins" w:hAnsi="Poppins" w:cs="Poppins"/>
+              </w:rPr>
+            </w:pPr>
+            <w:r>
+              <w:rPr>
+                <w:rFonts w:ascii="Poppins" w:hAnsi="Poppins" w:cs="Poppins"/>
+              </w:rPr>
+              <w:t>E/SIG</w:t>
+            </w:r>
+          </w:p>
+        </w:tc>
+        <w:tc>
+          <w:tcPr>
+            <w:tcW w:w="1830" w:type="dxa"/>
+            <w:tcBorders>
+              <w:top w:val="single" w:sz="4" w:space="0" w:color="auto"/>
+              <w:left w:val="single" w:sz="4" w:space="0" w:color="auto"/>
+              <w:bottom w:val="single" w:sz="4" w:space="0" w:color="auto"/>
+              <w:right w:val="single" w:sz="4" w:space="0" w:color="auto"/>
+            </w:tcBorders>
+          </w:tcPr>
+          <w:p>
+            <w:pPr>
+              <w:rPr>
+                <w:rFonts w:ascii="Poppins" w:hAnsi="Poppins" w:cs="Poppins"/>
+              </w:rPr>
+            </w:pPr>
+            <w:r>
+              <w:rPr>
+                <w:rFonts w:ascii="Poppins" w:hAnsi="Poppins" w:cs="Poppins"/>
+              </w:rPr>
+              <w:t>AAAA</w:t>
+            </w:r>
+          </w:p>
+        </w:tc>
+      </w:tr>
+      <w:tr>
+        <w:trPr>
+          <w:trHeight w:val="269"/>
+        </w:trPr>
+        <w:tc>
+          <w:tcPr>
+            <w:tcW w:w="2348" w:type="dxa"/>
+            <w:tcBorders>
+              <w:top w:val="single" w:sz="4" w:space="0" w:color="auto"/>
+              <w:left w:val="single" w:sz="4" w:space="0" w:color="auto"/>
+              <w:bottom w:val="single" w:sz="4" w:space="0" w:color="auto"/>
+              <w:right w:val="single" w:sz="4" w:space="0" w:color="auto"/>
+            </w:tcBorders>
+          </w:tcPr>
+          <w:p>
+            <w:pPr>
+              <w:rPr>
+                <w:rFonts w:ascii="Poppins" w:hAnsi="Poppins" w:cs="Poppins"/>
+              </w:rPr>
+            </w:pPr>
+            <w:proofErr w:type="spellStart"/>
+            <w:proofErr w:type="gramStart"/>
+            <w:r>
+              <w:rPr>
+                <w:rFonts w:ascii="Poppins" w:hAnsi="Poppins" w:cs="Poppins"/>
+              </w:rPr>
+              <w:t>id</w:t>
+            </w:r>
+            <w:proofErr w:type="gramEnd"/>
+            <w:r>
+              <w:rPr>
+                <w:rFonts w:ascii="Poppins" w:hAnsi="Poppins" w:cs="Poppins"/>
+              </w:rPr>
+              <w:t>_rens</w:t>
             </w:r>
             <w:proofErr w:type="spellEnd"/>
           </w:p>
@@ -4089,6 +7425,318 @@
       </w:tr>
       <w:tr>
         <w:trPr>
+          <w:trHeight w:val="255"/>
+        </w:trPr>
+        <w:tc>
+          <w:tcPr>
+            <w:tcW w:w="2348" w:type="dxa"/>
+            <w:tcBorders>
+              <w:top w:val="single" w:sz="4" w:space="0" w:color="auto"/>
+              <w:left w:val="single" w:sz="4" w:space="0" w:color="auto"/>
+              <w:bottom w:val="single" w:sz="4" w:space="0" w:color="auto"/>
+              <w:right w:val="single" w:sz="4" w:space="0" w:color="auto"/>
+            </w:tcBorders>
+          </w:tcPr>
+          <w:p>
+            <w:pPr>
+              <w:rPr>
+                <w:rFonts w:ascii="Poppins" w:hAnsi="Poppins" w:cs="Poppins"/>
+              </w:rPr>
+            </w:pPr>
+            <w:proofErr w:type="spellStart"/>
+            <w:proofErr w:type="gramStart"/>
+            <w:r>
+              <w:rPr>
+                <w:rFonts w:ascii="Poppins" w:hAnsi="Poppins" w:cs="Poppins"/>
+              </w:rPr>
+              <w:t>date</w:t>
+            </w:r>
+            <w:proofErr w:type="gramEnd"/>
+            <w:r>
+              <w:rPr>
+                <w:rFonts w:ascii="Poppins" w:hAnsi="Poppins" w:cs="Poppins"/>
+              </w:rPr>
+              <w:t>_publication</w:t>
+            </w:r>
+            <w:proofErr w:type="spellEnd"/>
+          </w:p>
+        </w:tc>
+        <w:tc>
+          <w:tcPr>
+            <w:tcW w:w="2540" w:type="dxa"/>
+            <w:tcBorders>
+              <w:top w:val="single" w:sz="4" w:space="0" w:color="auto"/>
+              <w:left w:val="single" w:sz="4" w:space="0" w:color="auto"/>
+              <w:bottom w:val="single" w:sz="4" w:space="0" w:color="auto"/>
+              <w:right w:val="single" w:sz="4" w:space="0" w:color="auto"/>
+            </w:tcBorders>
+          </w:tcPr>
+          <w:p>
+            <w:pPr>
+              <w:rPr>
+                <w:rFonts w:ascii="Poppins" w:hAnsi="Poppins" w:cs="Poppins"/>
+              </w:rPr>
+            </w:pPr>
+            <w:r>
+              <w:rPr>
+                <w:rFonts w:ascii="Poppins" w:hAnsi="Poppins" w:cs="Poppins"/>
+              </w:rPr>
+              <w:t>Date de publication de l’article</w:t>
+            </w:r>
+          </w:p>
+        </w:tc>
+        <w:tc>
+          <w:tcPr>
+            <w:tcW w:w="1024" w:type="dxa"/>
+            <w:tcBorders>
+              <w:top w:val="single" w:sz="4" w:space="0" w:color="auto"/>
+              <w:left w:val="single" w:sz="4" w:space="0" w:color="auto"/>
+              <w:bottom w:val="single" w:sz="4" w:space="0" w:color="auto"/>
+              <w:right w:val="single" w:sz="4" w:space="0" w:color="auto"/>
+            </w:tcBorders>
+          </w:tcPr>
+          <w:p>
+            <w:pPr>
+              <w:rPr>
+                <w:rFonts w:ascii="Poppins" w:hAnsi="Poppins" w:cs="Poppins"/>
+              </w:rPr>
+            </w:pPr>
+            <w:r>
+              <w:rPr>
+                <w:rFonts w:ascii="Poppins" w:hAnsi="Poppins" w:cs="Poppins"/>
+              </w:rPr>
+              <w:t>D</w:t>
+            </w:r>
+          </w:p>
+        </w:tc>
+        <w:tc>
+          <w:tcPr>
+            <w:tcW w:w="986" w:type="dxa"/>
+            <w:tcBorders>
+              <w:top w:val="single" w:sz="4" w:space="0" w:color="auto"/>
+              <w:left w:val="single" w:sz="4" w:space="0" w:color="auto"/>
+              <w:bottom w:val="single" w:sz="4" w:space="0" w:color="auto"/>
+              <w:right w:val="single" w:sz="4" w:space="0" w:color="auto"/>
+            </w:tcBorders>
+          </w:tcPr>
+          <w:p>
+            <w:pPr>
+              <w:rPr>
+                <w:rFonts w:ascii="Poppins" w:hAnsi="Poppins" w:cs="Poppins"/>
+              </w:rPr>
+            </w:pPr>
+            <w:r>
+              <w:rPr>
+                <w:rFonts w:ascii="Poppins" w:hAnsi="Poppins" w:cs="Poppins"/>
+              </w:rPr>
+              <w:t>10</w:t>
+            </w:r>
+          </w:p>
+        </w:tc>
+        <w:tc>
+          <w:tcPr>
+            <w:tcW w:w="1133" w:type="dxa"/>
+            <w:tcBorders>
+              <w:top w:val="single" w:sz="4" w:space="0" w:color="auto"/>
+              <w:left w:val="single" w:sz="4" w:space="0" w:color="auto"/>
+              <w:bottom w:val="single" w:sz="4" w:space="0" w:color="auto"/>
+              <w:right w:val="single" w:sz="4" w:space="0" w:color="auto"/>
+            </w:tcBorders>
+          </w:tcPr>
+          <w:p>
+            <w:pPr>
+              <w:rPr>
+                <w:rFonts w:ascii="Poppins" w:hAnsi="Poppins" w:cs="Poppins"/>
+              </w:rPr>
+            </w:pPr>
+            <w:r>
+              <w:rPr>
+                <w:rFonts w:ascii="Poppins" w:hAnsi="Poppins" w:cs="Poppins"/>
+              </w:rPr>
+              <w:t>E/SIG</w:t>
+            </w:r>
+          </w:p>
+        </w:tc>
+        <w:tc>
+          <w:tcPr>
+            <w:tcW w:w="1830" w:type="dxa"/>
+            <w:tcBorders>
+              <w:top w:val="single" w:sz="4" w:space="0" w:color="auto"/>
+              <w:left w:val="single" w:sz="4" w:space="0" w:color="auto"/>
+              <w:bottom w:val="single" w:sz="4" w:space="0" w:color="auto"/>
+              <w:right w:val="single" w:sz="4" w:space="0" w:color="auto"/>
+            </w:tcBorders>
+          </w:tcPr>
+          <w:p>
+            <w:pPr>
+              <w:rPr>
+                <w:rFonts w:ascii="Poppins" w:hAnsi="Poppins" w:cs="Poppins"/>
+              </w:rPr>
+            </w:pPr>
+            <w:r>
+              <w:rPr>
+                <w:rFonts w:ascii="Poppins" w:hAnsi="Poppins" w:cs="Poppins"/>
+              </w:rPr>
+              <w:t>JJ/MM/AAAA</w:t>
+            </w:r>
+          </w:p>
+        </w:tc>
+      </w:tr>
+      <w:tr>
+        <w:trPr>
+          <w:trHeight w:val="255"/>
+        </w:trPr>
+        <w:tc>
+          <w:tcPr>
+            <w:tcW w:w="2348" w:type="dxa"/>
+            <w:tcBorders>
+              <w:top w:val="single" w:sz="4" w:space="0" w:color="auto"/>
+              <w:left w:val="single" w:sz="4" w:space="0" w:color="auto"/>
+              <w:bottom w:val="single" w:sz="4" w:space="0" w:color="auto"/>
+              <w:right w:val="single" w:sz="4" w:space="0" w:color="auto"/>
+            </w:tcBorders>
+          </w:tcPr>
+          <w:p>
+            <w:pPr>
+              <w:rPr>
+                <w:rFonts w:ascii="Poppins" w:hAnsi="Poppins" w:cs="Poppins"/>
+              </w:rPr>
+            </w:pPr>
+            <w:proofErr w:type="spellStart"/>
+            <w:proofErr w:type="gramStart"/>
+            <w:r>
+              <w:rPr>
+                <w:rFonts w:ascii="Poppins" w:hAnsi="Poppins" w:cs="Poppins"/>
+              </w:rPr>
+              <w:t>image</w:t>
+            </w:r>
+            <w:proofErr w:type="gramEnd"/>
+            <w:r>
+              <w:rPr>
+                <w:rFonts w:ascii="Poppins" w:hAnsi="Poppins" w:cs="Poppins"/>
+              </w:rPr>
+              <w:t>_article</w:t>
+            </w:r>
+            <w:proofErr w:type="spellEnd"/>
+          </w:p>
+        </w:tc>
+        <w:tc>
+          <w:tcPr>
+            <w:tcW w:w="2540" w:type="dxa"/>
+            <w:tcBorders>
+              <w:top w:val="single" w:sz="4" w:space="0" w:color="auto"/>
+              <w:left w:val="single" w:sz="4" w:space="0" w:color="auto"/>
+              <w:bottom w:val="single" w:sz="4" w:space="0" w:color="auto"/>
+              <w:right w:val="single" w:sz="4" w:space="0" w:color="auto"/>
+            </w:tcBorders>
+          </w:tcPr>
+          <w:p>
+            <w:pPr>
+              <w:rPr>
+                <w:rFonts w:ascii="Poppins" w:hAnsi="Poppins" w:cs="Poppins"/>
+              </w:rPr>
+            </w:pPr>
+            <w:r>
+              <w:rPr>
+                <w:rFonts w:ascii="Poppins" w:hAnsi="Poppins" w:cs="Poppins"/>
+              </w:rPr>
+              <w:t>Chemin de l’image de l’article</w:t>
+            </w:r>
+          </w:p>
+        </w:tc>
+        <w:tc>
+          <w:tcPr>
+            <w:tcW w:w="1024" w:type="dxa"/>
+            <w:tcBorders>
+              <w:top w:val="single" w:sz="4" w:space="0" w:color="auto"/>
+              <w:left w:val="single" w:sz="4" w:space="0" w:color="auto"/>
+              <w:bottom w:val="single" w:sz="4" w:space="0" w:color="auto"/>
+              <w:right w:val="single" w:sz="4" w:space="0" w:color="auto"/>
+            </w:tcBorders>
+          </w:tcPr>
+          <w:p>
+            <w:pPr>
+              <w:rPr>
+                <w:rFonts w:ascii="Poppins" w:hAnsi="Poppins" w:cs="Poppins"/>
+              </w:rPr>
+            </w:pPr>
+            <w:r>
+              <w:rPr>
+                <w:rFonts w:ascii="Poppins" w:hAnsi="Poppins" w:cs="Poppins"/>
+              </w:rPr>
+              <w:t>AN</w:t>
+            </w:r>
+          </w:p>
+        </w:tc>
+        <w:tc>
+          <w:tcPr>
+            <w:tcW w:w="986" w:type="dxa"/>
+            <w:tcBorders>
+              <w:top w:val="single" w:sz="4" w:space="0" w:color="auto"/>
+              <w:left w:val="single" w:sz="4" w:space="0" w:color="auto"/>
+              <w:bottom w:val="single" w:sz="4" w:space="0" w:color="auto"/>
+              <w:right w:val="single" w:sz="4" w:space="0" w:color="auto"/>
+            </w:tcBorders>
+          </w:tcPr>
+          <w:p>
+            <w:pPr>
+              <w:rPr>
+                <w:rFonts w:ascii="Poppins" w:hAnsi="Poppins" w:cs="Poppins"/>
+              </w:rPr>
+            </w:pPr>
+            <w:r>
+              <w:rPr>
+                <w:rFonts w:ascii="Poppins" w:hAnsi="Poppins" w:cs="Poppins"/>
+              </w:rPr>
+              <w:t>255</w:t>
+            </w:r>
+          </w:p>
+        </w:tc>
+        <w:tc>
+          <w:tcPr>
+            <w:tcW w:w="1133" w:type="dxa"/>
+            <w:tcBorders>
+              <w:top w:val="single" w:sz="4" w:space="0" w:color="auto"/>
+              <w:left w:val="single" w:sz="4" w:space="0" w:color="auto"/>
+              <w:bottom w:val="single" w:sz="4" w:space="0" w:color="auto"/>
+              <w:right w:val="single" w:sz="4" w:space="0" w:color="auto"/>
+            </w:tcBorders>
+          </w:tcPr>
+          <w:p>
+            <w:pPr>
+              <w:rPr>
+                <w:rFonts w:ascii="Poppins" w:hAnsi="Poppins" w:cs="Poppins"/>
+              </w:rPr>
+            </w:pPr>
+            <w:r>
+              <w:rPr>
+                <w:rFonts w:ascii="Poppins" w:hAnsi="Poppins" w:cs="Poppins"/>
+              </w:rPr>
+              <w:t>E</w:t>
+            </w:r>
+          </w:p>
+        </w:tc>
+        <w:tc>
+          <w:tcPr>
+            <w:tcW w:w="1830" w:type="dxa"/>
+            <w:tcBorders>
+              <w:top w:val="single" w:sz="4" w:space="0" w:color="auto"/>
+              <w:left w:val="single" w:sz="4" w:space="0" w:color="auto"/>
+              <w:bottom w:val="single" w:sz="4" w:space="0" w:color="auto"/>
+              <w:right w:val="single" w:sz="4" w:space="0" w:color="auto"/>
+            </w:tcBorders>
+          </w:tcPr>
+          <w:p>
+            <w:pPr>
+              <w:rPr>
+                <w:rFonts w:ascii="Poppins" w:hAnsi="Poppins" w:cs="Poppins"/>
+              </w:rPr>
+            </w:pPr>
+          </w:p>
+        </w:tc>
+      </w:tr>
+      <w:tr>
+        <w:trPr>
           <w:trHeight w:val="269"/>
         </w:trPr>
         <w:tc>
@@ -4108,11 +7756,19 @@
               </w:rPr>
             </w:pPr>
             <w:proofErr w:type="spellStart"/>
-            <w:r>
-              <w:rPr>
-                <w:rFonts w:ascii="Poppins" w:hAnsi="Poppins" w:cs="Poppins"/>
-              </w:rPr>
-              <w:t>id_cat_article</w:t>
+            <w:proofErr w:type="gramStart"/>
+            <w:r>
+              <w:rPr>
+                <w:rFonts w:ascii="Poppins" w:hAnsi="Poppins" w:cs="Poppins"/>
+              </w:rPr>
+              <w:t>id</w:t>
+            </w:r>
+            <w:proofErr w:type="gramEnd"/>
+            <w:r>
+              <w:rPr>
+                <w:rFonts w:ascii="Poppins" w:hAnsi="Poppins" w:cs="Poppins"/>
+              </w:rPr>
+              <w:t>_cat_article</w:t>
             </w:r>
             <w:proofErr w:type="spellEnd"/>
           </w:p>

</xml_diff>